<commit_message>
Finalize group participation section
</commit_message>
<xml_diff>
--- a/deliverables/D3.1-group-14.docx
+++ b/deliverables/D3.1-group-14.docx
@@ -64,25 +64,7 @@
           <w:sz w:val="24"/>
           <w:szCs w:val="24"/>
         </w:rPr>
-        <w:t xml:space="preserve">Hayden Aupperle, Gage Cottrell, Peter </w:t>
-      </w:r>
-      <w:proofErr w:type="spellStart"/>
-      <w:r>
-        <w:rPr>
-          <w:rFonts w:ascii="Times New Roman" w:eastAsia="Times New Roman" w:hAnsi="Times New Roman" w:cs="Times New Roman"/>
-          <w:sz w:val="24"/>
-          <w:szCs w:val="24"/>
-        </w:rPr>
-        <w:t>Huettl</w:t>
-      </w:r>
-      <w:proofErr w:type="spellEnd"/>
-      <w:r>
-        <w:rPr>
-          <w:rFonts w:ascii="Times New Roman" w:eastAsia="Times New Roman" w:hAnsi="Times New Roman" w:cs="Times New Roman"/>
-          <w:sz w:val="24"/>
-          <w:szCs w:val="24"/>
-        </w:rPr>
-        <w:t>, Garrison Smith</w:t>
+        <w:t>Hayden Aupperle, Gage Cottrell, Peter Huettl, Garrison Smith</w:t>
       </w:r>
     </w:p>
     <w:p>
@@ -213,18 +195,8 @@
           <w:sz w:val="24"/>
           <w:szCs w:val="24"/>
         </w:rPr>
-        <w:t xml:space="preserve">Marco </w:t>
-      </w:r>
-      <w:proofErr w:type="spellStart"/>
-      <w:r>
-        <w:rPr>
-          <w:rFonts w:ascii="Times New Roman" w:eastAsia="Times New Roman" w:hAnsi="Times New Roman" w:cs="Times New Roman"/>
-          <w:sz w:val="24"/>
-          <w:szCs w:val="24"/>
-        </w:rPr>
-        <w:t>Gerosa</w:t>
-      </w:r>
-      <w:proofErr w:type="spellEnd"/>
+        <w:t>Marco Gerosa</w:t>
+      </w:r>
     </w:p>
     <w:p>
       <w:pPr>
@@ -377,6 +349,13 @@
           <w:sz w:val="24"/>
         </w:rPr>
         <w:t xml:space="preserve"> </w:t>
+      </w:r>
+      <w:r>
+        <w:rPr>
+          <w:rFonts w:ascii="Times New Roman" w:eastAsia="Times New Roman" w:hAnsi="Times New Roman" w:cs="Times New Roman"/>
+          <w:sz w:val="24"/>
+        </w:rPr>
+        <w:t>Implemented guest login feature.</w:t>
       </w:r>
     </w:p>
     <w:p/>

</xml_diff>

<commit_message>
finalized document with paragraph
</commit_message>
<xml_diff>
--- a/deliverables/D3.1-group-14.docx
+++ b/deliverables/D3.1-group-14.docx
@@ -1,6 +1,6 @@
 
 <file path=word/document.xml><?xml version="1.0" encoding="utf-8"?>
-<w:document xmlns:ve="http://schemas.openxmlformats.org/markup-compatibility/2006" xmlns:o="urn:schemas-microsoft-com:office:office" xmlns:r="http://schemas.openxmlformats.org/officeDocument/2006/relationships" xmlns:m="http://schemas.openxmlformats.org/officeDocument/2006/math" xmlns:v="urn:schemas-microsoft-com:vml" xmlns:wp="http://schemas.openxmlformats.org/drawingml/2006/wordprocessingDrawing" xmlns:w10="urn:schemas-microsoft-com:office:word" xmlns:w="http://schemas.openxmlformats.org/wordprocessingml/2006/main" xmlns:wne="http://schemas.microsoft.com/office/word/2006/wordml">
+<w:document xmlns:wpc="http://schemas.microsoft.com/office/word/2010/wordprocessingCanvas" xmlns:mo="http://schemas.microsoft.com/office/mac/office/2008/main" xmlns:mc="http://schemas.openxmlformats.org/markup-compatibility/2006" xmlns:mv="urn:schemas-microsoft-com:mac:vml" xmlns:o="urn:schemas-microsoft-com:office:office" xmlns:r="http://schemas.openxmlformats.org/officeDocument/2006/relationships" xmlns:m="http://schemas.openxmlformats.org/officeDocument/2006/math" xmlns:v="urn:schemas-microsoft-com:vml" xmlns:wp14="http://schemas.microsoft.com/office/word/2010/wordprocessingDrawing" xmlns:wp="http://schemas.openxmlformats.org/drawingml/2006/wordprocessingDrawing" xmlns:w10="urn:schemas-microsoft-com:office:word" xmlns:w="http://schemas.openxmlformats.org/wordprocessingml/2006/main" xmlns:w14="http://schemas.microsoft.com/office/word/2010/wordml" xmlns:wpg="http://schemas.microsoft.com/office/word/2010/wordprocessingGroup" xmlns:wpi="http://schemas.microsoft.com/office/word/2010/wordprocessingInk" xmlns:wne="http://schemas.microsoft.com/office/word/2006/wordml" xmlns:wps="http://schemas.microsoft.com/office/word/2010/wordprocessingShape" mc:Ignorable="w14 wp14">
   <w:body>
     <w:p>
       <w:pPr>
@@ -13,7 +13,7 @@
           <w:noProof/>
         </w:rPr>
         <w:drawing>
-          <wp:inline distT="0" distB="0" distL="114300" distR="114300">
+          <wp:inline distT="0" distB="0" distL="114300" distR="114300" wp14:anchorId="42D8B10C" wp14:editId="0E0CDEAC">
             <wp:extent cx="5534025" cy="466725"/>
             <wp:effectExtent l="0" t="0" r="0" b="0"/>
             <wp:docPr id="1" name="image01.png"/>
@@ -26,7 +26,7 @@
                     <pic:cNvPicPr preferRelativeResize="0"/>
                   </pic:nvPicPr>
                   <pic:blipFill>
-                    <a:blip r:embed="rId4" cstate="print"/>
+                    <a:blip r:embed="rId5" cstate="print"/>
                     <a:srcRect/>
                     <a:stretch>
                       <a:fillRect/>
@@ -64,7 +64,25 @@
           <w:sz w:val="24"/>
           <w:szCs w:val="24"/>
         </w:rPr>
-        <w:t>Hayden Aupperle, Gage Cottrell, Peter Huettl, Garrison Smith</w:t>
+        <w:t xml:space="preserve">Hayden Aupperle, Gage Cottrell, Peter </w:t>
+      </w:r>
+      <w:proofErr w:type="spellStart"/>
+      <w:r>
+        <w:rPr>
+          <w:rFonts w:ascii="Times New Roman" w:eastAsia="Times New Roman" w:hAnsi="Times New Roman" w:cs="Times New Roman"/>
+          <w:sz w:val="24"/>
+          <w:szCs w:val="24"/>
+        </w:rPr>
+        <w:t>Huettl</w:t>
+      </w:r>
+      <w:proofErr w:type="spellEnd"/>
+      <w:r>
+        <w:rPr>
+          <w:rFonts w:ascii="Times New Roman" w:eastAsia="Times New Roman" w:hAnsi="Times New Roman" w:cs="Times New Roman"/>
+          <w:sz w:val="24"/>
+          <w:szCs w:val="24"/>
+        </w:rPr>
+        <w:t>, Garrison Smith</w:t>
       </w:r>
     </w:p>
     <w:p>
@@ -94,7 +112,7 @@
           <w:rFonts w:ascii="Times New Roman" w:hAnsi="Times New Roman" w:cs="Times New Roman"/>
         </w:rPr>
       </w:pPr>
-      <w:hyperlink r:id="rId5">
+      <w:hyperlink r:id="rId6">
         <w:r>
           <w:rPr>
             <w:rFonts w:ascii="Times New Roman" w:eastAsia="Times New Roman" w:hAnsi="Times New Roman" w:cs="Times New Roman"/>
@@ -106,7 +124,7 @@
           <w:t>https://github.com/petetetete/cs386-project</w:t>
         </w:r>
       </w:hyperlink>
-      <w:hyperlink r:id="rId6"/>
+      <w:hyperlink r:id="rId7"/>
     </w:p>
     <w:p>
       <w:pPr>
@@ -187,16 +205,24 @@
           <w:rFonts w:ascii="Times New Roman" w:hAnsi="Times New Roman" w:cs="Times New Roman"/>
         </w:rPr>
       </w:pPr>
-      <w:bookmarkStart w:id="0" w:name="_GoBack"/>
-      <w:bookmarkEnd w:id="0"/>
       <w:r>
         <w:rPr>
           <w:rFonts w:ascii="Times New Roman" w:eastAsia="Times New Roman" w:hAnsi="Times New Roman" w:cs="Times New Roman"/>
           <w:sz w:val="24"/>
           <w:szCs w:val="24"/>
         </w:rPr>
-        <w:t>Marco Gerosa</w:t>
-      </w:r>
+        <w:t xml:space="preserve">Marco </w:t>
+      </w:r>
+      <w:proofErr w:type="spellStart"/>
+      <w:r>
+        <w:rPr>
+          <w:rFonts w:ascii="Times New Roman" w:eastAsia="Times New Roman" w:hAnsi="Times New Roman" w:cs="Times New Roman"/>
+          <w:sz w:val="24"/>
+          <w:szCs w:val="24"/>
+        </w:rPr>
+        <w:t>Gerosa</w:t>
+      </w:r>
+      <w:proofErr w:type="spellEnd"/>
     </w:p>
     <w:p>
       <w:pPr>
@@ -220,7 +246,7 @@
         </w:rPr>
         <w:t xml:space="preserve">We implemented a prototype UI for our project in a web environment and it is currently available at </w:t>
       </w:r>
-      <w:hyperlink r:id="rId7" w:history="1">
+      <w:hyperlink r:id="rId8" w:history="1">
         <w:r>
           <w:rPr>
             <w:rStyle w:val="Hyperlink"/>
@@ -238,6 +264,43 @@
         <w:t>.</w:t>
       </w:r>
     </w:p>
+    <w:p>
+      <w:pPr>
+        <w:rPr>
+          <w:rFonts w:ascii="Times New Roman" w:hAnsi="Times New Roman" w:cs="Times New Roman"/>
+          <w:sz w:val="24"/>
+        </w:rPr>
+      </w:pPr>
+      <w:r>
+        <w:rPr>
+          <w:rFonts w:ascii="Times New Roman" w:hAnsi="Times New Roman" w:cs="Times New Roman"/>
+          <w:sz w:val="24"/>
+        </w:rPr>
+        <w:t>Adopted Technologies:</w:t>
+      </w:r>
+    </w:p>
+    <w:p>
+      <w:pPr>
+        <w:rPr>
+          <w:rFonts w:ascii="Times New Roman" w:hAnsi="Times New Roman" w:cs="Times New Roman"/>
+          <w:sz w:val="24"/>
+        </w:rPr>
+      </w:pPr>
+      <w:r>
+        <w:rPr>
+          <w:rFonts w:ascii="Times New Roman" w:hAnsi="Times New Roman" w:cs="Times New Roman"/>
+          <w:sz w:val="24"/>
+        </w:rPr>
+        <w:t>In this deliverable we used several web-based technologies to represent our application. We used a mixture of JavaScript, HTML, and CSS when developing the features we implemented. The HTML was used as a basis for the application and CSS was used to keep a consistent theme throughout the application. The theme consisted of a simple blue background with green buttons. JavaScript was used to develop the buttons to allow the user transition through the various pages we implemented and it was also used for the back arrow that is in the upper left hand corner of the screen. Since this is a prototype there is no need for a login and the user can just push the ‘login’ button</w:t>
+      </w:r>
+      <w:r>
+        <w:rPr>
+          <w:rFonts w:ascii="Times New Roman" w:hAnsi="Times New Roman" w:cs="Times New Roman"/>
+          <w:sz w:val="24"/>
+        </w:rPr>
+        <w:t xml:space="preserve"> to move to the next page. </w:t>
+      </w:r>
+    </w:p>
     <w:p/>
     <w:p>
       <w:pPr>
@@ -297,16 +360,32 @@
           <w:rFonts w:ascii="Times New Roman" w:eastAsia="Times New Roman" w:hAnsi="Times New Roman" w:cs="Times New Roman"/>
           <w:sz w:val="24"/>
         </w:rPr>
-        <w:t>Implemented settings feature.</w:t>
-      </w:r>
-    </w:p>
-    <w:p>
-      <w:pPr>
-        <w:rPr>
-          <w:rFonts w:ascii="Times New Roman" w:eastAsia="Times New Roman" w:hAnsi="Times New Roman" w:cs="Times New Roman"/>
-          <w:sz w:val="24"/>
-        </w:rPr>
-      </w:pPr>
+        <w:t xml:space="preserve">Implemented settings feature and wrote the </w:t>
+      </w:r>
+      <w:r>
+        <w:rPr>
+          <w:rFonts w:ascii="Times New Roman" w:eastAsia="Times New Roman" w:hAnsi="Times New Roman" w:cs="Times New Roman"/>
+          <w:i/>
+          <w:sz w:val="24"/>
+        </w:rPr>
+        <w:t>Adopted Technologies</w:t>
+      </w:r>
+      <w:r>
+        <w:rPr>
+          <w:rFonts w:ascii="Times New Roman" w:eastAsia="Times New Roman" w:hAnsi="Times New Roman" w:cs="Times New Roman"/>
+          <w:sz w:val="24"/>
+        </w:rPr>
+        <w:t xml:space="preserve"> section</w:t>
+      </w:r>
+    </w:p>
+    <w:p>
+      <w:pPr>
+        <w:rPr>
+          <w:rFonts w:ascii="Times New Roman" w:eastAsia="Times New Roman" w:hAnsi="Times New Roman" w:cs="Times New Roman"/>
+          <w:sz w:val="24"/>
+        </w:rPr>
+      </w:pPr>
+      <w:proofErr w:type="gramStart"/>
       <w:r>
         <w:rPr>
           <w:rFonts w:ascii="Times New Roman" w:eastAsia="Times New Roman" w:hAnsi="Times New Roman" w:cs="Times New Roman"/>
@@ -321,6 +400,9 @@
         </w:rPr>
         <w:t>Implemented level select feature.</w:t>
       </w:r>
+      <w:bookmarkStart w:id="0" w:name="_GoBack"/>
+      <w:bookmarkEnd w:id="0"/>
+      <w:proofErr w:type="gramEnd"/>
     </w:p>
     <w:p>
       <w:pPr>
@@ -341,22 +423,23 @@
           <w:rFonts w:ascii="Times New Roman" w:eastAsia="Times New Roman" w:hAnsi="Times New Roman" w:cs="Times New Roman"/>
           <w:sz w:val="24"/>
         </w:rPr>
-        <w:t xml:space="preserve"> </w:t>
-      </w:r>
-      <w:r>
-        <w:rPr>
-          <w:rFonts w:ascii="Times New Roman" w:eastAsia="Times New Roman" w:hAnsi="Times New Roman" w:cs="Times New Roman"/>
-          <w:sz w:val="24"/>
-        </w:rPr>
-        <w:t xml:space="preserve"> </w:t>
-      </w:r>
-      <w:r>
-        <w:rPr>
-          <w:rFonts w:ascii="Times New Roman" w:eastAsia="Times New Roman" w:hAnsi="Times New Roman" w:cs="Times New Roman"/>
-          <w:sz w:val="24"/>
-        </w:rPr>
-        <w:t>Implemented guest login feature.</w:t>
-      </w:r>
+        <w:t xml:space="preserve"> I</w:t>
+      </w:r>
+      <w:r>
+        <w:rPr>
+          <w:rFonts w:ascii="Times New Roman" w:eastAsia="Times New Roman" w:hAnsi="Times New Roman" w:cs="Times New Roman"/>
+          <w:sz w:val="24"/>
+        </w:rPr>
+        <w:t>mplemented guest login feature.</w:t>
+      </w:r>
+    </w:p>
+    <w:p>
+      <w:pPr>
+        <w:rPr>
+          <w:rFonts w:ascii="Times New Roman" w:eastAsia="Times New Roman" w:hAnsi="Times New Roman" w:cs="Times New Roman"/>
+          <w:sz w:val="24"/>
+        </w:rPr>
+      </w:pPr>
     </w:p>
     <w:p/>
     <w:sectPr>
@@ -370,255 +453,7 @@
 </file>
 
 <file path=word/styles.xml><?xml version="1.0" encoding="utf-8"?>
-<w:styles xmlns:r="http://schemas.openxmlformats.org/officeDocument/2006/relationships" xmlns:w="http://schemas.openxmlformats.org/wordprocessingml/2006/main">
-  <w:docDefaults>
-    <w:rPrDefault>
-      <w:rPr>
-        <w:rFonts w:asciiTheme="minorHAnsi" w:eastAsiaTheme="minorHAnsi" w:hAnsiTheme="minorHAnsi" w:cstheme="minorBidi"/>
-        <w:sz w:val="22"/>
-        <w:szCs w:val="22"/>
-        <w:lang w:val="en-US" w:eastAsia="en-US" w:bidi="ar-SA"/>
-      </w:rPr>
-    </w:rPrDefault>
-    <w:pPrDefault>
-      <w:pPr>
-        <w:spacing w:after="200" w:line="276" w:lineRule="auto"/>
-      </w:pPr>
-    </w:pPrDefault>
-  </w:docDefaults>
-  <w:latentStyles w:defLockedState="0" w:defUIPriority="99" w:defSemiHidden="1" w:defUnhideWhenUsed="1" w:defQFormat="0" w:count="267">
-    <w:lsdException w:name="Normal" w:semiHidden="0" w:uiPriority="0" w:unhideWhenUsed="0" w:qFormat="1"/>
-    <w:lsdException w:name="heading 1" w:semiHidden="0" w:uiPriority="9" w:unhideWhenUsed="0" w:qFormat="1"/>
-    <w:lsdException w:name="heading 2" w:uiPriority="9" w:qFormat="1"/>
-    <w:lsdException w:name="heading 3" w:uiPriority="9" w:qFormat="1"/>
-    <w:lsdException w:name="heading 4" w:uiPriority="9" w:qFormat="1"/>
-    <w:lsdException w:name="heading 5" w:uiPriority="9" w:qFormat="1"/>
-    <w:lsdException w:name="heading 6" w:uiPriority="9" w:qFormat="1"/>
-    <w:lsdException w:name="heading 7" w:uiPriority="9" w:qFormat="1"/>
-    <w:lsdException w:name="heading 8" w:uiPriority="9" w:qFormat="1"/>
-    <w:lsdException w:name="heading 9" w:uiPriority="9" w:qFormat="1"/>
-    <w:lsdException w:name="toc 1" w:uiPriority="39"/>
-    <w:lsdException w:name="toc 2" w:uiPriority="39"/>
-    <w:lsdException w:name="toc 3" w:uiPriority="39"/>
-    <w:lsdException w:name="toc 4" w:uiPriority="39"/>
-    <w:lsdException w:name="toc 5" w:uiPriority="39"/>
-    <w:lsdException w:name="toc 6" w:uiPriority="39"/>
-    <w:lsdException w:name="toc 7" w:uiPriority="39"/>
-    <w:lsdException w:name="toc 8" w:uiPriority="39"/>
-    <w:lsdException w:name="toc 9" w:uiPriority="39"/>
-    <w:lsdException w:name="caption" w:uiPriority="35" w:qFormat="1"/>
-    <w:lsdException w:name="Title" w:semiHidden="0" w:uiPriority="10" w:unhideWhenUsed="0" w:qFormat="1"/>
-    <w:lsdException w:name="Default Paragraph Font" w:uiPriority="1"/>
-    <w:lsdException w:name="Subtitle" w:semiHidden="0" w:uiPriority="11" w:unhideWhenUsed="0" w:qFormat="1"/>
-    <w:lsdException w:name="Strong" w:semiHidden="0" w:uiPriority="22" w:unhideWhenUsed="0" w:qFormat="1"/>
-    <w:lsdException w:name="Emphasis" w:semiHidden="0" w:uiPriority="20" w:unhideWhenUsed="0" w:qFormat="1"/>
-    <w:lsdException w:name="Table Grid" w:uiPriority="59"/>
-    <w:lsdException w:name="Placeholder Text" w:unhideWhenUsed="0"/>
-    <w:lsdException w:name="No Spacing" w:semiHidden="0" w:uiPriority="1" w:unhideWhenUsed="0" w:qFormat="1"/>
-    <w:lsdException w:name="Light Shading" w:semiHidden="0" w:uiPriority="60" w:unhideWhenUsed="0"/>
-    <w:lsdException w:name="Light List" w:semiHidden="0" w:uiPriority="61" w:unhideWhenUsed="0"/>
-    <w:lsdException w:name="Light Grid" w:semiHidden="0" w:uiPriority="62" w:unhideWhenUsed="0"/>
-    <w:lsdException w:name="Medium Shading 1" w:semiHidden="0" w:uiPriority="63" w:unhideWhenUsed="0"/>
-    <w:lsdException w:name="Medium Shading 2" w:semiHidden="0" w:uiPriority="64" w:unhideWhenUsed="0"/>
-    <w:lsdException w:name="Medium List 1" w:semiHidden="0" w:uiPriority="65" w:unhideWhenUsed="0"/>
-    <w:lsdException w:name="Medium List 2" w:semiHidden="0" w:uiPriority="66" w:unhideWhenUsed="0"/>
-    <w:lsdException w:name="Medium Grid 1" w:semiHidden="0" w:uiPriority="67" w:unhideWhenUsed="0"/>
-    <w:lsdException w:name="Medium Grid 2" w:semiHidden="0" w:uiPriority="68" w:unhideWhenUsed="0"/>
-    <w:lsdException w:name="Medium Grid 3" w:semiHidden="0" w:uiPriority="69" w:unhideWhenUsed="0"/>
-    <w:lsdException w:name="Dark List" w:semiHidden="0" w:uiPriority="70" w:unhideWhenUsed="0"/>
-    <w:lsdException w:name="Colorful Shading" w:semiHidden="0" w:uiPriority="71" w:unhideWhenUsed="0"/>
-    <w:lsdException w:name="Colorful List" w:semiHidden="0" w:uiPriority="72" w:unhideWhenUsed="0"/>
-    <w:lsdException w:name="Colorful Grid" w:semiHidden="0" w:uiPriority="73" w:unhideWhenUsed="0"/>
-    <w:lsdException w:name="Light Shading Accent 1" w:semiHidden="0" w:uiPriority="60" w:unhideWhenUsed="0"/>
-    <w:lsdException w:name="Light List Accent 1" w:semiHidden="0" w:uiPriority="61" w:unhideWhenUsed="0"/>
-    <w:lsdException w:name="Light Grid Accent 1" w:semiHidden="0" w:uiPriority="62" w:unhideWhenUsed="0"/>
-    <w:lsdException w:name="Medium Shading 1 Accent 1" w:semiHidden="0" w:uiPriority="63" w:unhideWhenUsed="0"/>
-    <w:lsdException w:name="Medium Shading 2 Accent 1" w:semiHidden="0" w:uiPriority="64" w:unhideWhenUsed="0"/>
-    <w:lsdException w:name="Medium List 1 Accent 1" w:semiHidden="0" w:uiPriority="65" w:unhideWhenUsed="0"/>
-    <w:lsdException w:name="Revision" w:unhideWhenUsed="0"/>
-    <w:lsdException w:name="List Paragraph" w:semiHidden="0" w:uiPriority="34" w:unhideWhenUsed="0" w:qFormat="1"/>
-    <w:lsdException w:name="Quote" w:semiHidden="0" w:uiPriority="29" w:unhideWhenUsed="0" w:qFormat="1"/>
-    <w:lsdException w:name="Intense Quote" w:semiHidden="0" w:uiPriority="30" w:unhideWhenUsed="0" w:qFormat="1"/>
-    <w:lsdException w:name="Medium List 2 Accent 1" w:semiHidden="0" w:uiPriority="66" w:unhideWhenUsed="0"/>
-    <w:lsdException w:name="Medium Grid 1 Accent 1" w:semiHidden="0" w:uiPriority="67" w:unhideWhenUsed="0"/>
-    <w:lsdException w:name="Medium Grid 2 Accent 1" w:semiHidden="0" w:uiPriority="68" w:unhideWhenUsed="0"/>
-    <w:lsdException w:name="Medium Grid 3 Accent 1" w:semiHidden="0" w:uiPriority="69" w:unhideWhenUsed="0"/>
-    <w:lsdException w:name="Dark List Accent 1" w:semiHidden="0" w:uiPriority="70" w:unhideWhenUsed="0"/>
-    <w:lsdException w:name="Colorful Shading Accent 1" w:semiHidden="0" w:uiPriority="71" w:unhideWhenUsed="0"/>
-    <w:lsdException w:name="Colorful List Accent 1" w:semiHidden="0" w:uiPriority="72" w:unhideWhenUsed="0"/>
-    <w:lsdException w:name="Colorful Grid Accent 1" w:semiHidden="0" w:uiPriority="73" w:unhideWhenUsed="0"/>
-    <w:lsdException w:name="Light Shading Accent 2" w:semiHidden="0" w:uiPriority="60" w:unhideWhenUsed="0"/>
-    <w:lsdException w:name="Light List Accent 2" w:semiHidden="0" w:uiPriority="61" w:unhideWhenUsed="0"/>
-    <w:lsdException w:name="Light Grid Accent 2" w:semiHidden="0" w:uiPriority="62" w:unhideWhenUsed="0"/>
-    <w:lsdException w:name="Medium Shading 1 Accent 2" w:semiHidden="0" w:uiPriority="63" w:unhideWhenUsed="0"/>
-    <w:lsdException w:name="Medium Shading 2 Accent 2" w:semiHidden="0" w:uiPriority="64" w:unhideWhenUsed="0"/>
-    <w:lsdException w:name="Medium List 1 Accent 2" w:semiHidden="0" w:uiPriority="65" w:unhideWhenUsed="0"/>
-    <w:lsdException w:name="Medium List 2 Accent 2" w:semiHidden="0" w:uiPriority="66" w:unhideWhenUsed="0"/>
-    <w:lsdException w:name="Medium Grid 1 Accent 2" w:semiHidden="0" w:uiPriority="67" w:unhideWhenUsed="0"/>
-    <w:lsdException w:name="Medium Grid 2 Accent 2" w:semiHidden="0" w:uiPriority="68" w:unhideWhenUsed="0"/>
-    <w:lsdException w:name="Medium Grid 3 Accent 2" w:semiHidden="0" w:uiPriority="69" w:unhideWhenUsed="0"/>
-    <w:lsdException w:name="Dark List Accent 2" w:semiHidden="0" w:uiPriority="70" w:unhideWhenUsed="0"/>
-    <w:lsdException w:name="Colorful Shading Accent 2" w:semiHidden="0" w:uiPriority="71" w:unhideWhenUsed="0"/>
-    <w:lsdException w:name="Colorful List Accent 2" w:semiHidden="0" w:uiPriority="72" w:unhideWhenUsed="0"/>
-    <w:lsdException w:name="Colorful Grid Accent 2" w:semiHidden="0" w:uiPriority="73" w:unhideWhenUsed="0"/>
-    <w:lsdException w:name="Light Shading Accent 3" w:semiHidden="0" w:uiPriority="60" w:unhideWhenUsed="0"/>
-    <w:lsdException w:name="Light List Accent 3" w:semiHidden="0" w:uiPriority="61" w:unhideWhenUsed="0"/>
-    <w:lsdException w:name="Light Grid Accent 3" w:semiHidden="0" w:uiPriority="62" w:unhideWhenUsed="0"/>
-    <w:lsdException w:name="Medium Shading 1 Accent 3" w:semiHidden="0" w:uiPriority="63" w:unhideWhenUsed="0"/>
-    <w:lsdException w:name="Medium Shading 2 Accent 3" w:semiHidden="0" w:uiPriority="64" w:unhideWhenUsed="0"/>
-    <w:lsdException w:name="Medium List 1 Accent 3" w:semiHidden="0" w:uiPriority="65" w:unhideWhenUsed="0"/>
-    <w:lsdException w:name="Medium List 2 Accent 3" w:semiHidden="0" w:uiPriority="66" w:unhideWhenUsed="0"/>
-    <w:lsdException w:name="Medium Grid 1 Accent 3" w:semiHidden="0" w:uiPriority="67" w:unhideWhenUsed="0"/>
-    <w:lsdException w:name="Medium Grid 2 Accent 3" w:semiHidden="0" w:uiPriority="68" w:unhideWhenUsed="0"/>
-    <w:lsdException w:name="Medium Grid 3 Accent 3" w:semiHidden="0" w:uiPriority="69" w:unhideWhenUsed="0"/>
-    <w:lsdException w:name="Dark List Accent 3" w:semiHidden="0" w:uiPriority="70" w:unhideWhenUsed="0"/>
-    <w:lsdException w:name="Colorful Shading Accent 3" w:semiHidden="0" w:uiPriority="71" w:unhideWhenUsed="0"/>
-    <w:lsdException w:name="Colorful List Accent 3" w:semiHidden="0" w:uiPriority="72" w:unhideWhenUsed="0"/>
-    <w:lsdException w:name="Colorful Grid Accent 3" w:semiHidden="0" w:uiPriority="73" w:unhideWhenUsed="0"/>
-    <w:lsdException w:name="Light Shading Accent 4" w:semiHidden="0" w:uiPriority="60" w:unhideWhenUsed="0"/>
-    <w:lsdException w:name="Light List Accent 4" w:semiHidden="0" w:uiPriority="61" w:unhideWhenUsed="0"/>
-    <w:lsdException w:name="Light Grid Accent 4" w:semiHidden="0" w:uiPriority="62" w:unhideWhenUsed="0"/>
-    <w:lsdException w:name="Medium Shading 1 Accent 4" w:semiHidden="0" w:uiPriority="63" w:unhideWhenUsed="0"/>
-    <w:lsdException w:name="Medium Shading 2 Accent 4" w:semiHidden="0" w:uiPriority="64" w:unhideWhenUsed="0"/>
-    <w:lsdException w:name="Medium List 1 Accent 4" w:semiHidden="0" w:uiPriority="65" w:unhideWhenUsed="0"/>
-    <w:lsdException w:name="Medium List 2 Accent 4" w:semiHidden="0" w:uiPriority="66" w:unhideWhenUsed="0"/>
-    <w:lsdException w:name="Medium Grid 1 Accent 4" w:semiHidden="0" w:uiPriority="67" w:unhideWhenUsed="0"/>
-    <w:lsdException w:name="Medium Grid 2 Accent 4" w:semiHidden="0" w:uiPriority="68" w:unhideWhenUsed="0"/>
-    <w:lsdException w:name="Medium Grid 3 Accent 4" w:semiHidden="0" w:uiPriority="69" w:unhideWhenUsed="0"/>
-    <w:lsdException w:name="Dark List Accent 4" w:semiHidden="0" w:uiPriority="70" w:unhideWhenUsed="0"/>
-    <w:lsdException w:name="Colorful Shading Accent 4" w:semiHidden="0" w:uiPriority="71" w:unhideWhenUsed="0"/>
-    <w:lsdException w:name="Colorful List Accent 4" w:semiHidden="0" w:uiPriority="72" w:unhideWhenUsed="0"/>
-    <w:lsdException w:name="Colorful Grid Accent 4" w:semiHidden="0" w:uiPriority="73" w:unhideWhenUsed="0"/>
-    <w:lsdException w:name="Light Shading Accent 5" w:semiHidden="0" w:uiPriority="60" w:unhideWhenUsed="0"/>
-    <w:lsdException w:name="Light List Accent 5" w:semiHidden="0" w:uiPriority="61" w:unhideWhenUsed="0"/>
-    <w:lsdException w:name="Light Grid Accent 5" w:semiHidden="0" w:uiPriority="62" w:unhideWhenUsed="0"/>
-    <w:lsdException w:name="Medium Shading 1 Accent 5" w:semiHidden="0" w:uiPriority="63" w:unhideWhenUsed="0"/>
-    <w:lsdException w:name="Medium Shading 2 Accent 5" w:semiHidden="0" w:uiPriority="64" w:unhideWhenUsed="0"/>
-    <w:lsdException w:name="Medium List 1 Accent 5" w:semiHidden="0" w:uiPriority="65" w:unhideWhenUsed="0"/>
-    <w:lsdException w:name="Medium List 2 Accent 5" w:semiHidden="0" w:uiPriority="66" w:unhideWhenUsed="0"/>
-    <w:lsdException w:name="Medium Grid 1 Accent 5" w:semiHidden="0" w:uiPriority="67" w:unhideWhenUsed="0"/>
-    <w:lsdException w:name="Medium Grid 2 Accent 5" w:semiHidden="0" w:uiPriority="68" w:unhideWhenUsed="0"/>
-    <w:lsdException w:name="Medium Grid 3 Accent 5" w:semiHidden="0" w:uiPriority="69" w:unhideWhenUsed="0"/>
-    <w:lsdException w:name="Dark List Accent 5" w:semiHidden="0" w:uiPriority="70" w:unhideWhenUsed="0"/>
-    <w:lsdException w:name="Colorful Shading Accent 5" w:semiHidden="0" w:uiPriority="71" w:unhideWhenUsed="0"/>
-    <w:lsdException w:name="Colorful List Accent 5" w:semiHidden="0" w:uiPriority="72" w:unhideWhenUsed="0"/>
-    <w:lsdException w:name="Colorful Grid Accent 5" w:semiHidden="0" w:uiPriority="73" w:unhideWhenUsed="0"/>
-    <w:lsdException w:name="Light Shading Accent 6" w:semiHidden="0" w:uiPriority="60" w:unhideWhenUsed="0"/>
-    <w:lsdException w:name="Light List Accent 6" w:semiHidden="0" w:uiPriority="61" w:unhideWhenUsed="0"/>
-    <w:lsdException w:name="Light Grid Accent 6" w:semiHidden="0" w:uiPriority="62" w:unhideWhenUsed="0"/>
-    <w:lsdException w:name="Medium Shading 1 Accent 6" w:semiHidden="0" w:uiPriority="63" w:unhideWhenUsed="0"/>
-    <w:lsdException w:name="Medium Shading 2 Accent 6" w:semiHidden="0" w:uiPriority="64" w:unhideWhenUsed="0"/>
-    <w:lsdException w:name="Medium List 1 Accent 6" w:semiHidden="0" w:uiPriority="65" w:unhideWhenUsed="0"/>
-    <w:lsdException w:name="Medium List 2 Accent 6" w:semiHidden="0" w:uiPriority="66" w:unhideWhenUsed="0"/>
-    <w:lsdException w:name="Medium Grid 1 Accent 6" w:semiHidden="0" w:uiPriority="67" w:unhideWhenUsed="0"/>
-    <w:lsdException w:name="Medium Grid 2 Accent 6" w:semiHidden="0" w:uiPriority="68" w:unhideWhenUsed="0"/>
-    <w:lsdException w:name="Medium Grid 3 Accent 6" w:semiHidden="0" w:uiPriority="69" w:unhideWhenUsed="0"/>
-    <w:lsdException w:name="Dark List Accent 6" w:semiHidden="0" w:uiPriority="70" w:unhideWhenUsed="0"/>
-    <w:lsdException w:name="Colorful Shading Accent 6" w:semiHidden="0" w:uiPriority="71" w:unhideWhenUsed="0"/>
-    <w:lsdException w:name="Colorful List Accent 6" w:semiHidden="0" w:uiPriority="72" w:unhideWhenUsed="0"/>
-    <w:lsdException w:name="Colorful Grid Accent 6" w:semiHidden="0" w:uiPriority="73" w:unhideWhenUsed="0"/>
-    <w:lsdException w:name="Subtle Emphasis" w:semiHidden="0" w:uiPriority="19" w:unhideWhenUsed="0" w:qFormat="1"/>
-    <w:lsdException w:name="Intense Emphasis" w:semiHidden="0" w:uiPriority="21" w:unhideWhenUsed="0" w:qFormat="1"/>
-    <w:lsdException w:name="Subtle Reference" w:semiHidden="0" w:uiPriority="31" w:unhideWhenUsed="0" w:qFormat="1"/>
-    <w:lsdException w:name="Intense Reference" w:semiHidden="0" w:uiPriority="32" w:unhideWhenUsed="0" w:qFormat="1"/>
-    <w:lsdException w:name="Book Title" w:semiHidden="0" w:uiPriority="33" w:unhideWhenUsed="0" w:qFormat="1"/>
-    <w:lsdException w:name="Bibliography" w:uiPriority="37"/>
-    <w:lsdException w:name="TOC Heading" w:uiPriority="39" w:qFormat="1"/>
-  </w:latentStyles>
-  <w:style w:type="paragraph" w:default="1" w:styleId="Normal">
-    <w:name w:val="Normal"/>
-    <w:qFormat/>
-    <w:rsid w:val="005C0237"/>
-    <w:pPr>
-      <w:spacing w:after="160" w:line="259" w:lineRule="auto"/>
-    </w:pPr>
-  </w:style>
-  <w:style w:type="character" w:default="1" w:styleId="DefaultParagraphFont">
-    <w:name w:val="Default Paragraph Font"/>
-    <w:uiPriority w:val="1"/>
-    <w:semiHidden/>
-    <w:unhideWhenUsed/>
-  </w:style>
-  <w:style w:type="table" w:default="1" w:styleId="TableNormal">
-    <w:name w:val="Normal Table"/>
-    <w:uiPriority w:val="99"/>
-    <w:semiHidden/>
-    <w:unhideWhenUsed/>
-    <w:qFormat/>
-    <w:tblPr>
-      <w:tblInd w:w="0" w:type="dxa"/>
-      <w:tblCellMar>
-        <w:top w:w="0" w:type="dxa"/>
-        <w:left w:w="108" w:type="dxa"/>
-        <w:bottom w:w="0" w:type="dxa"/>
-        <w:right w:w="108" w:type="dxa"/>
-      </w:tblCellMar>
-    </w:tblPr>
-  </w:style>
-  <w:style w:type="numbering" w:default="1" w:styleId="NoList">
-    <w:name w:val="No List"/>
-    <w:uiPriority w:val="99"/>
-    <w:semiHidden/>
-    <w:unhideWhenUsed/>
-  </w:style>
-  <w:style w:type="paragraph" w:customStyle="1" w:styleId="Normal1">
-    <w:name w:val="Normal1"/>
-    <w:rsid w:val="005C0237"/>
-    <w:pPr>
-      <w:widowControl w:val="0"/>
-      <w:spacing w:after="160" w:line="259" w:lineRule="auto"/>
-    </w:pPr>
-    <w:rPr>
-      <w:rFonts w:ascii="Calibri" w:eastAsia="Calibri" w:hAnsi="Calibri" w:cs="Calibri"/>
-      <w:color w:val="000000"/>
-    </w:rPr>
-  </w:style>
-  <w:style w:type="paragraph" w:styleId="BalloonText">
-    <w:name w:val="Balloon Text"/>
-    <w:basedOn w:val="Normal"/>
-    <w:link w:val="BalloonTextChar"/>
-    <w:uiPriority w:val="99"/>
-    <w:semiHidden/>
-    <w:unhideWhenUsed/>
-    <w:rsid w:val="005C0237"/>
-    <w:pPr>
-      <w:spacing w:after="0" w:line="240" w:lineRule="auto"/>
-    </w:pPr>
-    <w:rPr>
-      <w:rFonts w:ascii="Tahoma" w:hAnsi="Tahoma" w:cs="Tahoma"/>
-      <w:sz w:val="16"/>
-      <w:szCs w:val="16"/>
-    </w:rPr>
-  </w:style>
-  <w:style w:type="character" w:customStyle="1" w:styleId="BalloonTextChar">
-    <w:name w:val="Balloon Text Char"/>
-    <w:basedOn w:val="DefaultParagraphFont"/>
-    <w:link w:val="BalloonText"/>
-    <w:uiPriority w:val="99"/>
-    <w:semiHidden/>
-    <w:rsid w:val="005C0237"/>
-    <w:rPr>
-      <w:rFonts w:ascii="Tahoma" w:hAnsi="Tahoma" w:cs="Tahoma"/>
-      <w:sz w:val="16"/>
-      <w:szCs w:val="16"/>
-    </w:rPr>
-  </w:style>
-  <w:style w:type="character" w:styleId="Hyperlink">
-    <w:name w:val="Hyperlink"/>
-    <w:basedOn w:val="DefaultParagraphFont"/>
-    <w:uiPriority w:val="99"/>
-    <w:unhideWhenUsed/>
-    <w:rsid w:val="005C0237"/>
-    <w:rPr>
-      <w:color w:val="0000FF" w:themeColor="hyperlink"/>
-      <w:u w:val="single"/>
-    </w:rPr>
-  </w:style>
-</w:styles>
-</file>
-
-<file path=word/stylesWithEffects.xml><?xml version="1.0" encoding="utf-8"?>
-<w:styles xmlns:wpc="http://schemas.microsoft.com/office/word/2010/wordprocessingCanvas" xmlns:mo="http://schemas.microsoft.com/office/mac/office/2008/main" xmlns:mc="http://schemas.openxmlformats.org/markup-compatibility/2006" xmlns:mv="urn:schemas-microsoft-com:mac:vml" xmlns:o="urn:schemas-microsoft-com:office:office" xmlns:r="http://schemas.openxmlformats.org/officeDocument/2006/relationships" xmlns:m="http://schemas.openxmlformats.org/officeDocument/2006/math" xmlns:v="urn:schemas-microsoft-com:vml" xmlns:wp14="http://schemas.microsoft.com/office/word/2010/wordprocessingDrawing" xmlns:wp="http://schemas.openxmlformats.org/drawingml/2006/wordprocessingDrawing" xmlns:w10="urn:schemas-microsoft-com:office:word" xmlns:w="http://schemas.openxmlformats.org/wordprocessingml/2006/main" xmlns:w14="http://schemas.microsoft.com/office/word/2010/wordml" xmlns:wpg="http://schemas.microsoft.com/office/word/2010/wordprocessingGroup" xmlns:wpi="http://schemas.microsoft.com/office/word/2010/wordprocessingInk" xmlns:wne="http://schemas.microsoft.com/office/word/2006/wordml" xmlns:wps="http://schemas.microsoft.com/office/word/2010/wordprocessingShape" mc:Ignorable="w14 wp14">
+<w:styles xmlns:mc="http://schemas.openxmlformats.org/markup-compatibility/2006" xmlns:r="http://schemas.openxmlformats.org/officeDocument/2006/relationships" xmlns:w="http://schemas.openxmlformats.org/wordprocessingml/2006/main" xmlns:w14="http://schemas.microsoft.com/office/word/2010/wordml" mc:Ignorable="w14">
   <w:docDefaults>
     <w:rPrDefault>
       <w:rPr>
@@ -784,6 +619,254 @@
   <w:style w:type="character" w:default="1" w:styleId="DefaultParagraphFont">
     <w:name w:val="Default Paragraph Font"/>
     <w:uiPriority w:val="1"/>
+    <w:semiHidden/>
+    <w:unhideWhenUsed/>
+  </w:style>
+  <w:style w:type="table" w:default="1" w:styleId="TableNormal">
+    <w:name w:val="Normal Table"/>
+    <w:uiPriority w:val="99"/>
+    <w:semiHidden/>
+    <w:unhideWhenUsed/>
+    <w:tblPr>
+      <w:tblInd w:w="0" w:type="dxa"/>
+      <w:tblCellMar>
+        <w:top w:w="0" w:type="dxa"/>
+        <w:left w:w="108" w:type="dxa"/>
+        <w:bottom w:w="0" w:type="dxa"/>
+        <w:right w:w="108" w:type="dxa"/>
+      </w:tblCellMar>
+    </w:tblPr>
+  </w:style>
+  <w:style w:type="numbering" w:default="1" w:styleId="NoList">
+    <w:name w:val="No List"/>
+    <w:uiPriority w:val="99"/>
+    <w:semiHidden/>
+    <w:unhideWhenUsed/>
+  </w:style>
+  <w:style w:type="paragraph" w:customStyle="1" w:styleId="Normal1">
+    <w:name w:val="Normal1"/>
+    <w:rsid w:val="005C0237"/>
+    <w:pPr>
+      <w:widowControl w:val="0"/>
+      <w:spacing w:after="160" w:line="259" w:lineRule="auto"/>
+    </w:pPr>
+    <w:rPr>
+      <w:rFonts w:ascii="Calibri" w:eastAsia="Calibri" w:hAnsi="Calibri" w:cs="Calibri"/>
+      <w:color w:val="000000"/>
+    </w:rPr>
+  </w:style>
+  <w:style w:type="paragraph" w:styleId="BalloonText">
+    <w:name w:val="Balloon Text"/>
+    <w:basedOn w:val="Normal"/>
+    <w:link w:val="BalloonTextChar"/>
+    <w:uiPriority w:val="99"/>
+    <w:semiHidden/>
+    <w:unhideWhenUsed/>
+    <w:rsid w:val="005C0237"/>
+    <w:pPr>
+      <w:spacing w:after="0" w:line="240" w:lineRule="auto"/>
+    </w:pPr>
+    <w:rPr>
+      <w:rFonts w:ascii="Tahoma" w:hAnsi="Tahoma" w:cs="Tahoma"/>
+      <w:sz w:val="16"/>
+      <w:szCs w:val="16"/>
+    </w:rPr>
+  </w:style>
+  <w:style w:type="character" w:customStyle="1" w:styleId="BalloonTextChar">
+    <w:name w:val="Balloon Text Char"/>
+    <w:basedOn w:val="DefaultParagraphFont"/>
+    <w:link w:val="BalloonText"/>
+    <w:uiPriority w:val="99"/>
+    <w:semiHidden/>
+    <w:rsid w:val="005C0237"/>
+    <w:rPr>
+      <w:rFonts w:ascii="Tahoma" w:hAnsi="Tahoma" w:cs="Tahoma"/>
+      <w:sz w:val="16"/>
+      <w:szCs w:val="16"/>
+    </w:rPr>
+  </w:style>
+  <w:style w:type="character" w:styleId="Hyperlink">
+    <w:name w:val="Hyperlink"/>
+    <w:basedOn w:val="DefaultParagraphFont"/>
+    <w:uiPriority w:val="99"/>
+    <w:unhideWhenUsed/>
+    <w:rsid w:val="005C0237"/>
+    <w:rPr>
+      <w:color w:val="0000FF" w:themeColor="hyperlink"/>
+      <w:u w:val="single"/>
+    </w:rPr>
+  </w:style>
+</w:styles>
+</file>
+
+<file path=word/stylesWithEffects.xml><?xml version="1.0" encoding="utf-8"?>
+<w:styles xmlns:wpc="http://schemas.microsoft.com/office/word/2010/wordprocessingCanvas" xmlns:mo="http://schemas.microsoft.com/office/mac/office/2008/main" xmlns:mc="http://schemas.openxmlformats.org/markup-compatibility/2006" xmlns:mv="urn:schemas-microsoft-com:mac:vml" xmlns:o="urn:schemas-microsoft-com:office:office" xmlns:r="http://schemas.openxmlformats.org/officeDocument/2006/relationships" xmlns:m="http://schemas.openxmlformats.org/officeDocument/2006/math" xmlns:v="urn:schemas-microsoft-com:vml" xmlns:wp14="http://schemas.microsoft.com/office/word/2010/wordprocessingDrawing" xmlns:wp="http://schemas.openxmlformats.org/drawingml/2006/wordprocessingDrawing" xmlns:w10="urn:schemas-microsoft-com:office:word" xmlns:w="http://schemas.openxmlformats.org/wordprocessingml/2006/main" xmlns:w14="http://schemas.microsoft.com/office/word/2010/wordml" xmlns:wpg="http://schemas.microsoft.com/office/word/2010/wordprocessingGroup" xmlns:wpi="http://schemas.microsoft.com/office/word/2010/wordprocessingInk" xmlns:wne="http://schemas.microsoft.com/office/word/2006/wordml" xmlns:wps="http://schemas.microsoft.com/office/word/2010/wordprocessingShape" mc:Ignorable="w14 wp14">
+  <w:docDefaults>
+    <w:rPrDefault>
+      <w:rPr>
+        <w:rFonts w:asciiTheme="minorHAnsi" w:eastAsiaTheme="minorHAnsi" w:hAnsiTheme="minorHAnsi" w:cstheme="minorBidi"/>
+        <w:sz w:val="22"/>
+        <w:szCs w:val="22"/>
+        <w:lang w:val="en-US" w:eastAsia="en-US" w:bidi="ar-SA"/>
+      </w:rPr>
+    </w:rPrDefault>
+    <w:pPrDefault>
+      <w:pPr>
+        <w:spacing w:after="200" w:line="276" w:lineRule="auto"/>
+      </w:pPr>
+    </w:pPrDefault>
+  </w:docDefaults>
+  <w:latentStyles w:defLockedState="0" w:defUIPriority="99" w:defSemiHidden="1" w:defUnhideWhenUsed="1" w:defQFormat="0" w:count="276">
+    <w:lsdException w:name="Normal" w:semiHidden="0" w:uiPriority="0" w:unhideWhenUsed="0" w:qFormat="1"/>
+    <w:lsdException w:name="heading 1" w:semiHidden="0" w:uiPriority="9" w:unhideWhenUsed="0" w:qFormat="1"/>
+    <w:lsdException w:name="heading 2" w:uiPriority="9" w:qFormat="1"/>
+    <w:lsdException w:name="heading 3" w:uiPriority="9" w:qFormat="1"/>
+    <w:lsdException w:name="heading 4" w:uiPriority="9" w:qFormat="1"/>
+    <w:lsdException w:name="heading 5" w:uiPriority="9" w:qFormat="1"/>
+    <w:lsdException w:name="heading 6" w:uiPriority="9" w:qFormat="1"/>
+    <w:lsdException w:name="heading 7" w:uiPriority="9" w:qFormat="1"/>
+    <w:lsdException w:name="heading 8" w:uiPriority="9" w:qFormat="1"/>
+    <w:lsdException w:name="heading 9" w:uiPriority="9" w:qFormat="1"/>
+    <w:lsdException w:name="toc 1" w:uiPriority="39"/>
+    <w:lsdException w:name="toc 2" w:uiPriority="39"/>
+    <w:lsdException w:name="toc 3" w:uiPriority="39"/>
+    <w:lsdException w:name="toc 4" w:uiPriority="39"/>
+    <w:lsdException w:name="toc 5" w:uiPriority="39"/>
+    <w:lsdException w:name="toc 6" w:uiPriority="39"/>
+    <w:lsdException w:name="toc 7" w:uiPriority="39"/>
+    <w:lsdException w:name="toc 8" w:uiPriority="39"/>
+    <w:lsdException w:name="toc 9" w:uiPriority="39"/>
+    <w:lsdException w:name="caption" w:uiPriority="35" w:qFormat="1"/>
+    <w:lsdException w:name="Title" w:semiHidden="0" w:uiPriority="10" w:unhideWhenUsed="0" w:qFormat="1"/>
+    <w:lsdException w:name="Default Paragraph Font" w:uiPriority="1"/>
+    <w:lsdException w:name="Subtitle" w:semiHidden="0" w:uiPriority="11" w:unhideWhenUsed="0" w:qFormat="1"/>
+    <w:lsdException w:name="Strong" w:semiHidden="0" w:uiPriority="22" w:unhideWhenUsed="0" w:qFormat="1"/>
+    <w:lsdException w:name="Emphasis" w:semiHidden="0" w:uiPriority="20" w:unhideWhenUsed="0" w:qFormat="1"/>
+    <w:lsdException w:name="Table Grid" w:uiPriority="59"/>
+    <w:lsdException w:name="Placeholder Text" w:unhideWhenUsed="0"/>
+    <w:lsdException w:name="No Spacing" w:semiHidden="0" w:uiPriority="1" w:unhideWhenUsed="0" w:qFormat="1"/>
+    <w:lsdException w:name="Light Shading" w:semiHidden="0" w:uiPriority="60" w:unhideWhenUsed="0"/>
+    <w:lsdException w:name="Light List" w:semiHidden="0" w:uiPriority="61" w:unhideWhenUsed="0"/>
+    <w:lsdException w:name="Light Grid" w:semiHidden="0" w:uiPriority="62" w:unhideWhenUsed="0"/>
+    <w:lsdException w:name="Medium Shading 1" w:semiHidden="0" w:uiPriority="63" w:unhideWhenUsed="0"/>
+    <w:lsdException w:name="Medium Shading 2" w:semiHidden="0" w:uiPriority="64" w:unhideWhenUsed="0"/>
+    <w:lsdException w:name="Medium List 1" w:semiHidden="0" w:uiPriority="65" w:unhideWhenUsed="0"/>
+    <w:lsdException w:name="Medium List 2" w:semiHidden="0" w:uiPriority="66" w:unhideWhenUsed="0"/>
+    <w:lsdException w:name="Medium Grid 1" w:semiHidden="0" w:uiPriority="67" w:unhideWhenUsed="0"/>
+    <w:lsdException w:name="Medium Grid 2" w:semiHidden="0" w:uiPriority="68" w:unhideWhenUsed="0"/>
+    <w:lsdException w:name="Medium Grid 3" w:semiHidden="0" w:uiPriority="69" w:unhideWhenUsed="0"/>
+    <w:lsdException w:name="Dark List" w:semiHidden="0" w:uiPriority="70" w:unhideWhenUsed="0"/>
+    <w:lsdException w:name="Colorful Shading" w:semiHidden="0" w:uiPriority="71" w:unhideWhenUsed="0"/>
+    <w:lsdException w:name="Colorful List" w:semiHidden="0" w:uiPriority="72" w:unhideWhenUsed="0"/>
+    <w:lsdException w:name="Colorful Grid" w:semiHidden="0" w:uiPriority="73" w:unhideWhenUsed="0"/>
+    <w:lsdException w:name="Light Shading Accent 1" w:semiHidden="0" w:uiPriority="60" w:unhideWhenUsed="0"/>
+    <w:lsdException w:name="Light List Accent 1" w:semiHidden="0" w:uiPriority="61" w:unhideWhenUsed="0"/>
+    <w:lsdException w:name="Light Grid Accent 1" w:semiHidden="0" w:uiPriority="62" w:unhideWhenUsed="0"/>
+    <w:lsdException w:name="Medium Shading 1 Accent 1" w:semiHidden="0" w:uiPriority="63" w:unhideWhenUsed="0"/>
+    <w:lsdException w:name="Medium Shading 2 Accent 1" w:semiHidden="0" w:uiPriority="64" w:unhideWhenUsed="0"/>
+    <w:lsdException w:name="Medium List 1 Accent 1" w:semiHidden="0" w:uiPriority="65" w:unhideWhenUsed="0"/>
+    <w:lsdException w:name="Revision" w:unhideWhenUsed="0"/>
+    <w:lsdException w:name="List Paragraph" w:semiHidden="0" w:uiPriority="34" w:unhideWhenUsed="0" w:qFormat="1"/>
+    <w:lsdException w:name="Quote" w:semiHidden="0" w:uiPriority="29" w:unhideWhenUsed="0" w:qFormat="1"/>
+    <w:lsdException w:name="Intense Quote" w:semiHidden="0" w:uiPriority="30" w:unhideWhenUsed="0" w:qFormat="1"/>
+    <w:lsdException w:name="Medium List 2 Accent 1" w:semiHidden="0" w:uiPriority="66" w:unhideWhenUsed="0"/>
+    <w:lsdException w:name="Medium Grid 1 Accent 1" w:semiHidden="0" w:uiPriority="67" w:unhideWhenUsed="0"/>
+    <w:lsdException w:name="Medium Grid 2 Accent 1" w:semiHidden="0" w:uiPriority="68" w:unhideWhenUsed="0"/>
+    <w:lsdException w:name="Medium Grid 3 Accent 1" w:semiHidden="0" w:uiPriority="69" w:unhideWhenUsed="0"/>
+    <w:lsdException w:name="Dark List Accent 1" w:semiHidden="0" w:uiPriority="70" w:unhideWhenUsed="0"/>
+    <w:lsdException w:name="Colorful Shading Accent 1" w:semiHidden="0" w:uiPriority="71" w:unhideWhenUsed="0"/>
+    <w:lsdException w:name="Colorful List Accent 1" w:semiHidden="0" w:uiPriority="72" w:unhideWhenUsed="0"/>
+    <w:lsdException w:name="Colorful Grid Accent 1" w:semiHidden="0" w:uiPriority="73" w:unhideWhenUsed="0"/>
+    <w:lsdException w:name="Light Shading Accent 2" w:semiHidden="0" w:uiPriority="60" w:unhideWhenUsed="0"/>
+    <w:lsdException w:name="Light List Accent 2" w:semiHidden="0" w:uiPriority="61" w:unhideWhenUsed="0"/>
+    <w:lsdException w:name="Light Grid Accent 2" w:semiHidden="0" w:uiPriority="62" w:unhideWhenUsed="0"/>
+    <w:lsdException w:name="Medium Shading 1 Accent 2" w:semiHidden="0" w:uiPriority="63" w:unhideWhenUsed="0"/>
+    <w:lsdException w:name="Medium Shading 2 Accent 2" w:semiHidden="0" w:uiPriority="64" w:unhideWhenUsed="0"/>
+    <w:lsdException w:name="Medium List 1 Accent 2" w:semiHidden="0" w:uiPriority="65" w:unhideWhenUsed="0"/>
+    <w:lsdException w:name="Medium List 2 Accent 2" w:semiHidden="0" w:uiPriority="66" w:unhideWhenUsed="0"/>
+    <w:lsdException w:name="Medium Grid 1 Accent 2" w:semiHidden="0" w:uiPriority="67" w:unhideWhenUsed="0"/>
+    <w:lsdException w:name="Medium Grid 2 Accent 2" w:semiHidden="0" w:uiPriority="68" w:unhideWhenUsed="0"/>
+    <w:lsdException w:name="Medium Grid 3 Accent 2" w:semiHidden="0" w:uiPriority="69" w:unhideWhenUsed="0"/>
+    <w:lsdException w:name="Dark List Accent 2" w:semiHidden="0" w:uiPriority="70" w:unhideWhenUsed="0"/>
+    <w:lsdException w:name="Colorful Shading Accent 2" w:semiHidden="0" w:uiPriority="71" w:unhideWhenUsed="0"/>
+    <w:lsdException w:name="Colorful List Accent 2" w:semiHidden="0" w:uiPriority="72" w:unhideWhenUsed="0"/>
+    <w:lsdException w:name="Colorful Grid Accent 2" w:semiHidden="0" w:uiPriority="73" w:unhideWhenUsed="0"/>
+    <w:lsdException w:name="Light Shading Accent 3" w:semiHidden="0" w:uiPriority="60" w:unhideWhenUsed="0"/>
+    <w:lsdException w:name="Light List Accent 3" w:semiHidden="0" w:uiPriority="61" w:unhideWhenUsed="0"/>
+    <w:lsdException w:name="Light Grid Accent 3" w:semiHidden="0" w:uiPriority="62" w:unhideWhenUsed="0"/>
+    <w:lsdException w:name="Medium Shading 1 Accent 3" w:semiHidden="0" w:uiPriority="63" w:unhideWhenUsed="0"/>
+    <w:lsdException w:name="Medium Shading 2 Accent 3" w:semiHidden="0" w:uiPriority="64" w:unhideWhenUsed="0"/>
+    <w:lsdException w:name="Medium List 1 Accent 3" w:semiHidden="0" w:uiPriority="65" w:unhideWhenUsed="0"/>
+    <w:lsdException w:name="Medium List 2 Accent 3" w:semiHidden="0" w:uiPriority="66" w:unhideWhenUsed="0"/>
+    <w:lsdException w:name="Medium Grid 1 Accent 3" w:semiHidden="0" w:uiPriority="67" w:unhideWhenUsed="0"/>
+    <w:lsdException w:name="Medium Grid 2 Accent 3" w:semiHidden="0" w:uiPriority="68" w:unhideWhenUsed="0"/>
+    <w:lsdException w:name="Medium Grid 3 Accent 3" w:semiHidden="0" w:uiPriority="69" w:unhideWhenUsed="0"/>
+    <w:lsdException w:name="Dark List Accent 3" w:semiHidden="0" w:uiPriority="70" w:unhideWhenUsed="0"/>
+    <w:lsdException w:name="Colorful Shading Accent 3" w:semiHidden="0" w:uiPriority="71" w:unhideWhenUsed="0"/>
+    <w:lsdException w:name="Colorful List Accent 3" w:semiHidden="0" w:uiPriority="72" w:unhideWhenUsed="0"/>
+    <w:lsdException w:name="Colorful Grid Accent 3" w:semiHidden="0" w:uiPriority="73" w:unhideWhenUsed="0"/>
+    <w:lsdException w:name="Light Shading Accent 4" w:semiHidden="0" w:uiPriority="60" w:unhideWhenUsed="0"/>
+    <w:lsdException w:name="Light List Accent 4" w:semiHidden="0" w:uiPriority="61" w:unhideWhenUsed="0"/>
+    <w:lsdException w:name="Light Grid Accent 4" w:semiHidden="0" w:uiPriority="62" w:unhideWhenUsed="0"/>
+    <w:lsdException w:name="Medium Shading 1 Accent 4" w:semiHidden="0" w:uiPriority="63" w:unhideWhenUsed="0"/>
+    <w:lsdException w:name="Medium Shading 2 Accent 4" w:semiHidden="0" w:uiPriority="64" w:unhideWhenUsed="0"/>
+    <w:lsdException w:name="Medium List 1 Accent 4" w:semiHidden="0" w:uiPriority="65" w:unhideWhenUsed="0"/>
+    <w:lsdException w:name="Medium List 2 Accent 4" w:semiHidden="0" w:uiPriority="66" w:unhideWhenUsed="0"/>
+    <w:lsdException w:name="Medium Grid 1 Accent 4" w:semiHidden="0" w:uiPriority="67" w:unhideWhenUsed="0"/>
+    <w:lsdException w:name="Medium Grid 2 Accent 4" w:semiHidden="0" w:uiPriority="68" w:unhideWhenUsed="0"/>
+    <w:lsdException w:name="Medium Grid 3 Accent 4" w:semiHidden="0" w:uiPriority="69" w:unhideWhenUsed="0"/>
+    <w:lsdException w:name="Dark List Accent 4" w:semiHidden="0" w:uiPriority="70" w:unhideWhenUsed="0"/>
+    <w:lsdException w:name="Colorful Shading Accent 4" w:semiHidden="0" w:uiPriority="71" w:unhideWhenUsed="0"/>
+    <w:lsdException w:name="Colorful List Accent 4" w:semiHidden="0" w:uiPriority="72" w:unhideWhenUsed="0"/>
+    <w:lsdException w:name="Colorful Grid Accent 4" w:semiHidden="0" w:uiPriority="73" w:unhideWhenUsed="0"/>
+    <w:lsdException w:name="Light Shading Accent 5" w:semiHidden="0" w:uiPriority="60" w:unhideWhenUsed="0"/>
+    <w:lsdException w:name="Light List Accent 5" w:semiHidden="0" w:uiPriority="61" w:unhideWhenUsed="0"/>
+    <w:lsdException w:name="Light Grid Accent 5" w:semiHidden="0" w:uiPriority="62" w:unhideWhenUsed="0"/>
+    <w:lsdException w:name="Medium Shading 1 Accent 5" w:semiHidden="0" w:uiPriority="63" w:unhideWhenUsed="0"/>
+    <w:lsdException w:name="Medium Shading 2 Accent 5" w:semiHidden="0" w:uiPriority="64" w:unhideWhenUsed="0"/>
+    <w:lsdException w:name="Medium List 1 Accent 5" w:semiHidden="0" w:uiPriority="65" w:unhideWhenUsed="0"/>
+    <w:lsdException w:name="Medium List 2 Accent 5" w:semiHidden="0" w:uiPriority="66" w:unhideWhenUsed="0"/>
+    <w:lsdException w:name="Medium Grid 1 Accent 5" w:semiHidden="0" w:uiPriority="67" w:unhideWhenUsed="0"/>
+    <w:lsdException w:name="Medium Grid 2 Accent 5" w:semiHidden="0" w:uiPriority="68" w:unhideWhenUsed="0"/>
+    <w:lsdException w:name="Medium Grid 3 Accent 5" w:semiHidden="0" w:uiPriority="69" w:unhideWhenUsed="0"/>
+    <w:lsdException w:name="Dark List Accent 5" w:semiHidden="0" w:uiPriority="70" w:unhideWhenUsed="0"/>
+    <w:lsdException w:name="Colorful Shading Accent 5" w:semiHidden="0" w:uiPriority="71" w:unhideWhenUsed="0"/>
+    <w:lsdException w:name="Colorful List Accent 5" w:semiHidden="0" w:uiPriority="72" w:unhideWhenUsed="0"/>
+    <w:lsdException w:name="Colorful Grid Accent 5" w:semiHidden="0" w:uiPriority="73" w:unhideWhenUsed="0"/>
+    <w:lsdException w:name="Light Shading Accent 6" w:semiHidden="0" w:uiPriority="60" w:unhideWhenUsed="0"/>
+    <w:lsdException w:name="Light List Accent 6" w:semiHidden="0" w:uiPriority="61" w:unhideWhenUsed="0"/>
+    <w:lsdException w:name="Light Grid Accent 6" w:semiHidden="0" w:uiPriority="62" w:unhideWhenUsed="0"/>
+    <w:lsdException w:name="Medium Shading 1 Accent 6" w:semiHidden="0" w:uiPriority="63" w:unhideWhenUsed="0"/>
+    <w:lsdException w:name="Medium Shading 2 Accent 6" w:semiHidden="0" w:uiPriority="64" w:unhideWhenUsed="0"/>
+    <w:lsdException w:name="Medium List 1 Accent 6" w:semiHidden="0" w:uiPriority="65" w:unhideWhenUsed="0"/>
+    <w:lsdException w:name="Medium List 2 Accent 6" w:semiHidden="0" w:uiPriority="66" w:unhideWhenUsed="0"/>
+    <w:lsdException w:name="Medium Grid 1 Accent 6" w:semiHidden="0" w:uiPriority="67" w:unhideWhenUsed="0"/>
+    <w:lsdException w:name="Medium Grid 2 Accent 6" w:semiHidden="0" w:uiPriority="68" w:unhideWhenUsed="0"/>
+    <w:lsdException w:name="Medium Grid 3 Accent 6" w:semiHidden="0" w:uiPriority="69" w:unhideWhenUsed="0"/>
+    <w:lsdException w:name="Dark List Accent 6" w:semiHidden="0" w:uiPriority="70" w:unhideWhenUsed="0"/>
+    <w:lsdException w:name="Colorful Shading Accent 6" w:semiHidden="0" w:uiPriority="71" w:unhideWhenUsed="0"/>
+    <w:lsdException w:name="Colorful List Accent 6" w:semiHidden="0" w:uiPriority="72" w:unhideWhenUsed="0"/>
+    <w:lsdException w:name="Colorful Grid Accent 6" w:semiHidden="0" w:uiPriority="73" w:unhideWhenUsed="0"/>
+    <w:lsdException w:name="Subtle Emphasis" w:semiHidden="0" w:uiPriority="19" w:unhideWhenUsed="0" w:qFormat="1"/>
+    <w:lsdException w:name="Intense Emphasis" w:semiHidden="0" w:uiPriority="21" w:unhideWhenUsed="0" w:qFormat="1"/>
+    <w:lsdException w:name="Subtle Reference" w:semiHidden="0" w:uiPriority="31" w:unhideWhenUsed="0" w:qFormat="1"/>
+    <w:lsdException w:name="Intense Reference" w:semiHidden="0" w:uiPriority="32" w:unhideWhenUsed="0" w:qFormat="1"/>
+    <w:lsdException w:name="Book Title" w:semiHidden="0" w:uiPriority="33" w:unhideWhenUsed="0" w:qFormat="1"/>
+    <w:lsdException w:name="Bibliography" w:uiPriority="37"/>
+    <w:lsdException w:name="TOC Heading" w:uiPriority="39" w:qFormat="1"/>
+  </w:latentStyles>
+  <w:style w:type="paragraph" w:default="1" w:styleId="Normal">
+    <w:name w:val="Normal"/>
+    <w:qFormat/>
+    <w:rsid w:val="005C0237"/>
+    <w:pPr>
+      <w:spacing w:after="160" w:line="259" w:lineRule="auto"/>
+    </w:pPr>
+  </w:style>
+  <w:style w:type="character" w:default="1" w:styleId="DefaultParagraphFont">
+    <w:name w:val="Default Paragraph Font"/>
+    <w:uiPriority w:val="1"/>
+    <w:semiHidden/>
     <w:unhideWhenUsed/>
   </w:style>
   <w:style w:type="table" w:default="1" w:styleId="TableNormal">

</xml_diff>

<commit_message>
Adjust 3.1 deliverable to meet project requirements
</commit_message>
<xml_diff>
--- a/deliverables/D3.1-group-14.docx
+++ b/deliverables/D3.1-group-14.docx
@@ -1,6 +1,6 @@
 
 <file path=word/document.xml><?xml version="1.0" encoding="utf-8"?>
-<w:document xmlns:wpc="http://schemas.microsoft.com/office/word/2010/wordprocessingCanvas" xmlns:mo="http://schemas.microsoft.com/office/mac/office/2008/main" xmlns:mc="http://schemas.openxmlformats.org/markup-compatibility/2006" xmlns:mv="urn:schemas-microsoft-com:mac:vml" xmlns:o="urn:schemas-microsoft-com:office:office" xmlns:r="http://schemas.openxmlformats.org/officeDocument/2006/relationships" xmlns:m="http://schemas.openxmlformats.org/officeDocument/2006/math" xmlns:v="urn:schemas-microsoft-com:vml" xmlns:wp14="http://schemas.microsoft.com/office/word/2010/wordprocessingDrawing" xmlns:wp="http://schemas.openxmlformats.org/drawingml/2006/wordprocessingDrawing" xmlns:w10="urn:schemas-microsoft-com:office:word" xmlns:w="http://schemas.openxmlformats.org/wordprocessingml/2006/main" xmlns:w14="http://schemas.microsoft.com/office/word/2010/wordml" xmlns:wpg="http://schemas.microsoft.com/office/word/2010/wordprocessingGroup" xmlns:wpi="http://schemas.microsoft.com/office/word/2010/wordprocessingInk" xmlns:wne="http://schemas.microsoft.com/office/word/2006/wordml" xmlns:wps="http://schemas.microsoft.com/office/word/2010/wordprocessingShape" mc:Ignorable="w14 wp14">
+<w:document xmlns:wpc="http://schemas.microsoft.com/office/word/2010/wordprocessingCanvas" xmlns:mc="http://schemas.openxmlformats.org/markup-compatibility/2006" xmlns:o="urn:schemas-microsoft-com:office:office" xmlns:r="http://schemas.openxmlformats.org/officeDocument/2006/relationships" xmlns:m="http://schemas.openxmlformats.org/officeDocument/2006/math" xmlns:v="urn:schemas-microsoft-com:vml" xmlns:wp14="http://schemas.microsoft.com/office/word/2010/wordprocessingDrawing" xmlns:wp="http://schemas.openxmlformats.org/drawingml/2006/wordprocessingDrawing" xmlns:w10="urn:schemas-microsoft-com:office:word" xmlns:w="http://schemas.openxmlformats.org/wordprocessingml/2006/main" xmlns:w14="http://schemas.microsoft.com/office/word/2010/wordml" xmlns:w15="http://schemas.microsoft.com/office/word/2012/wordml" xmlns:wpg="http://schemas.microsoft.com/office/word/2010/wordprocessingGroup" xmlns:wpi="http://schemas.microsoft.com/office/word/2010/wordprocessingInk" xmlns:wne="http://schemas.microsoft.com/office/word/2006/wordml" xmlns:wps="http://schemas.microsoft.com/office/word/2010/wordprocessingShape" mc:Ignorable="w14 w15 wp14">
   <w:body>
     <w:p>
       <w:pPr>
@@ -26,7 +26,7 @@
                     <pic:cNvPicPr preferRelativeResize="0"/>
                   </pic:nvPicPr>
                   <pic:blipFill>
-                    <a:blip r:embed="rId5" cstate="print"/>
+                    <a:blip r:embed="rId4" cstate="print"/>
                     <a:srcRect/>
                     <a:stretch>
                       <a:fillRect/>
@@ -64,25 +64,7 @@
           <w:sz w:val="24"/>
           <w:szCs w:val="24"/>
         </w:rPr>
-        <w:t xml:space="preserve">Hayden Aupperle, Gage Cottrell, Peter </w:t>
-      </w:r>
-      <w:proofErr w:type="spellStart"/>
-      <w:r>
-        <w:rPr>
-          <w:rFonts w:ascii="Times New Roman" w:eastAsia="Times New Roman" w:hAnsi="Times New Roman" w:cs="Times New Roman"/>
-          <w:sz w:val="24"/>
-          <w:szCs w:val="24"/>
-        </w:rPr>
-        <w:t>Huettl</w:t>
-      </w:r>
-      <w:proofErr w:type="spellEnd"/>
-      <w:r>
-        <w:rPr>
-          <w:rFonts w:ascii="Times New Roman" w:eastAsia="Times New Roman" w:hAnsi="Times New Roman" w:cs="Times New Roman"/>
-          <w:sz w:val="24"/>
-          <w:szCs w:val="24"/>
-        </w:rPr>
-        <w:t>, Garrison Smith</w:t>
+        <w:t>Hayden Aupperle, Gage Cottrell, Peter Huettl, Garrison Smith</w:t>
       </w:r>
     </w:p>
     <w:p>
@@ -112,7 +94,7 @@
           <w:rFonts w:ascii="Times New Roman" w:hAnsi="Times New Roman" w:cs="Times New Roman"/>
         </w:rPr>
       </w:pPr>
-      <w:hyperlink r:id="rId6">
+      <w:hyperlink r:id="rId5">
         <w:r>
           <w:rPr>
             <w:rFonts w:ascii="Times New Roman" w:eastAsia="Times New Roman" w:hAnsi="Times New Roman" w:cs="Times New Roman"/>
@@ -124,7 +106,7 @@
           <w:t>https://github.com/petetetete/cs386-project</w:t>
         </w:r>
       </w:hyperlink>
-      <w:hyperlink r:id="rId7"/>
+      <w:hyperlink r:id="rId6"/>
     </w:p>
     <w:p>
       <w:pPr>
@@ -236,17 +218,45 @@
       <w:pPr>
         <w:rPr>
           <w:rFonts w:ascii="Times New Roman" w:hAnsi="Times New Roman" w:cs="Times New Roman"/>
-          <w:sz w:val="24"/>
-        </w:rPr>
-      </w:pPr>
-      <w:r>
-        <w:rPr>
-          <w:rFonts w:ascii="Times New Roman" w:hAnsi="Times New Roman" w:cs="Times New Roman"/>
-          <w:sz w:val="24"/>
-        </w:rPr>
-        <w:t xml:space="preserve">We implemented a prototype UI for our project in a web environment and it is currently available at </w:t>
-      </w:r>
-      <w:hyperlink r:id="rId8" w:history="1">
+          <w:b/>
+          <w:sz w:val="28"/>
+          <w:szCs w:val="28"/>
+        </w:rPr>
+      </w:pPr>
+      <w:r>
+        <w:rPr>
+          <w:rFonts w:ascii="Times New Roman" w:hAnsi="Times New Roman" w:cs="Times New Roman"/>
+          <w:b/>
+          <w:sz w:val="28"/>
+          <w:szCs w:val="28"/>
+        </w:rPr>
+        <w:t>Instructions</w:t>
+      </w:r>
+    </w:p>
+    <w:p>
+      <w:pPr>
+        <w:rPr>
+          <w:rFonts w:ascii="Times New Roman" w:hAnsi="Times New Roman" w:cs="Times New Roman"/>
+          <w:sz w:val="24"/>
+        </w:rPr>
+      </w:pPr>
+      <w:r>
+        <w:rPr>
+          <w:rFonts w:ascii="Times New Roman" w:hAnsi="Times New Roman" w:cs="Times New Roman"/>
+          <w:sz w:val="24"/>
+        </w:rPr>
+        <w:t>We implemented a prototype UI for our project in a w</w:t>
+      </w:r>
+      <w:bookmarkStart w:id="0" w:name="_GoBack"/>
+      <w:bookmarkEnd w:id="0"/>
+      <w:r>
+        <w:rPr>
+          <w:rFonts w:ascii="Times New Roman" w:hAnsi="Times New Roman" w:cs="Times New Roman"/>
+          <w:sz w:val="24"/>
+        </w:rPr>
+        <w:t xml:space="preserve">eb environment and it is currently available at </w:t>
+      </w:r>
+      <w:hyperlink r:id="rId7" w:history="1">
         <w:r>
           <w:rPr>
             <w:rStyle w:val="Hyperlink"/>
@@ -268,53 +278,112 @@
       <w:pPr>
         <w:rPr>
           <w:rFonts w:ascii="Times New Roman" w:hAnsi="Times New Roman" w:cs="Times New Roman"/>
-          <w:sz w:val="24"/>
-        </w:rPr>
-      </w:pPr>
-      <w:r>
-        <w:rPr>
-          <w:rFonts w:ascii="Times New Roman" w:hAnsi="Times New Roman" w:cs="Times New Roman"/>
-          <w:sz w:val="24"/>
-        </w:rPr>
-        <w:t>Adopted Technologies:</w:t>
-      </w:r>
-    </w:p>
-    <w:p>
-      <w:pPr>
-        <w:rPr>
-          <w:rFonts w:ascii="Times New Roman" w:hAnsi="Times New Roman" w:cs="Times New Roman"/>
-          <w:sz w:val="24"/>
-        </w:rPr>
-      </w:pPr>
-      <w:r>
-        <w:rPr>
-          <w:rFonts w:ascii="Times New Roman" w:hAnsi="Times New Roman" w:cs="Times New Roman"/>
-          <w:sz w:val="24"/>
-        </w:rPr>
-        <w:t>In this deliverable we used several web-based technologies to represent our application. We used a mixture of JavaScript, HTML, and CSS when developing the features we implemented. The HTML was used as a basis for the application and CSS was used to keep a consistent theme throughout the application. The theme consisted of a simple blue background with green buttons. JavaScript was used to develop the buttons to allow the user transition through the various pages we implemented and it was also used for the back arrow that is in the upper left hand corner of the screen. Since this is a prototype there is no need for a login and the user can just push the ‘login’ button</w:t>
-      </w:r>
-      <w:r>
-        <w:rPr>
-          <w:rFonts w:ascii="Times New Roman" w:hAnsi="Times New Roman" w:cs="Times New Roman"/>
-          <w:sz w:val="24"/>
-        </w:rPr>
-        <w:t xml:space="preserve"> to move to the next page. </w:t>
-      </w:r>
-    </w:p>
-    <w:p/>
-    <w:p>
-      <w:pPr>
-        <w:rPr>
-          <w:rFonts w:ascii="Times New Roman" w:eastAsia="Times New Roman" w:hAnsi="Times New Roman" w:cs="Times New Roman"/>
           <w:b/>
           <w:sz w:val="28"/>
-        </w:rPr>
-      </w:pPr>
-      <w:r>
-        <w:rPr>
-          <w:rFonts w:ascii="Times New Roman" w:eastAsia="Times New Roman" w:hAnsi="Times New Roman" w:cs="Times New Roman"/>
+          <w:szCs w:val="24"/>
+        </w:rPr>
+      </w:pPr>
+    </w:p>
+    <w:p>
+      <w:pPr>
+        <w:rPr>
+          <w:rFonts w:ascii="Times New Roman" w:hAnsi="Times New Roman" w:cs="Times New Roman"/>
           <w:b/>
           <w:sz w:val="28"/>
+          <w:szCs w:val="24"/>
+        </w:rPr>
+      </w:pPr>
+      <w:r>
+        <w:rPr>
+          <w:rFonts w:ascii="Times New Roman" w:hAnsi="Times New Roman" w:cs="Times New Roman"/>
+          <w:b/>
+          <w:sz w:val="28"/>
+          <w:szCs w:val="24"/>
+        </w:rPr>
+        <w:t>Trello Board:</w:t>
+      </w:r>
+    </w:p>
+    <w:p>
+      <w:pPr>
+        <w:rPr>
+          <w:rFonts w:ascii="Times New Roman" w:hAnsi="Times New Roman" w:cs="Times New Roman"/>
+          <w:sz w:val="24"/>
+          <w:szCs w:val="24"/>
+        </w:rPr>
+      </w:pPr>
+      <w:hyperlink r:id="rId8" w:history="1">
+        <w:r>
+          <w:rPr>
+            <w:rStyle w:val="Hyperlink"/>
+            <w:rFonts w:ascii="Times New Roman" w:hAnsi="Times New Roman" w:cs="Times New Roman"/>
+            <w:sz w:val="24"/>
+            <w:szCs w:val="24"/>
+          </w:rPr>
+          <w:t>https://trello.com/b/xMyPrb79/cs386-project</w:t>
+        </w:r>
+      </w:hyperlink>
+    </w:p>
+    <w:p>
+      <w:pPr>
+        <w:rPr>
+          <w:rFonts w:ascii="Times New Roman" w:hAnsi="Times New Roman" w:cs="Times New Roman"/>
+          <w:sz w:val="24"/>
+        </w:rPr>
+      </w:pPr>
+    </w:p>
+    <w:p>
+      <w:pPr>
+        <w:rPr>
+          <w:rFonts w:ascii="Times New Roman" w:hAnsi="Times New Roman" w:cs="Times New Roman"/>
+          <w:b/>
+          <w:sz w:val="28"/>
+        </w:rPr>
+      </w:pPr>
+      <w:r>
+        <w:rPr>
+          <w:rFonts w:ascii="Times New Roman" w:hAnsi="Times New Roman" w:cs="Times New Roman"/>
+          <w:b/>
+          <w:sz w:val="28"/>
+        </w:rPr>
+        <w:t>Adopted Technologies:</w:t>
+      </w:r>
+    </w:p>
+    <w:p>
+      <w:pPr>
+        <w:rPr>
+          <w:rFonts w:ascii="Times New Roman" w:hAnsi="Times New Roman" w:cs="Times New Roman"/>
+          <w:sz w:val="24"/>
+        </w:rPr>
+      </w:pPr>
+      <w:r>
+        <w:rPr>
+          <w:rFonts w:ascii="Times New Roman" w:hAnsi="Times New Roman" w:cs="Times New Roman"/>
+          <w:sz w:val="24"/>
+        </w:rPr>
+        <w:t>In this deliverable we used several web-based technologies to represent our application. We used a mixture of JavaScript, HTML, and CSS when developing the features we implemented. The HTML was used as a basis for the application and CSS was used to keep a consistent theme throughout the application. The theme consisted of a simple blue background with green buttons. JavaScript was used to develop the buttons to allow the user transition through the various pages we implemented and it was also used for the back arrow that is in the upper left hand corner of the screen. Since this is a prototype there is no need for a login and the user can just push the ‘login’ button</w:t>
+      </w:r>
+      <w:r>
+        <w:rPr>
+          <w:rFonts w:ascii="Times New Roman" w:hAnsi="Times New Roman" w:cs="Times New Roman"/>
+          <w:sz w:val="24"/>
+        </w:rPr>
+        <w:t xml:space="preserve"> to move to the next page. </w:t>
+      </w:r>
+    </w:p>
+    <w:p/>
+    <w:p>
+      <w:pPr>
+        <w:rPr>
+          <w:rFonts w:ascii="Times New Roman" w:eastAsia="Times New Roman" w:hAnsi="Times New Roman" w:cs="Times New Roman"/>
+          <w:b/>
+          <w:sz w:val="28"/>
+        </w:rPr>
+      </w:pPr>
+      <w:r>
+        <w:rPr>
+          <w:rFonts w:ascii="Times New Roman" w:eastAsia="Times New Roman" w:hAnsi="Times New Roman" w:cs="Times New Roman"/>
+          <w:b/>
+          <w:sz w:val="28"/>
         </w:rPr>
         <w:t>Group Participation:</w:t>
       </w:r>
@@ -385,7 +454,6 @@
           <w:sz w:val="24"/>
         </w:rPr>
       </w:pPr>
-      <w:proofErr w:type="gramStart"/>
       <w:r>
         <w:rPr>
           <w:rFonts w:ascii="Times New Roman" w:eastAsia="Times New Roman" w:hAnsi="Times New Roman" w:cs="Times New Roman"/>
@@ -400,9 +468,6 @@
         </w:rPr>
         <w:t>Implemented level select feature.</w:t>
       </w:r>
-      <w:bookmarkStart w:id="0" w:name="_GoBack"/>
-      <w:bookmarkEnd w:id="0"/>
-      <w:proofErr w:type="gramEnd"/>
     </w:p>
     <w:p>
       <w:pPr>
@@ -423,25 +488,9 @@
           <w:rFonts w:ascii="Times New Roman" w:eastAsia="Times New Roman" w:hAnsi="Times New Roman" w:cs="Times New Roman"/>
           <w:sz w:val="24"/>
         </w:rPr>
-        <w:t xml:space="preserve"> I</w:t>
-      </w:r>
-      <w:r>
-        <w:rPr>
-          <w:rFonts w:ascii="Times New Roman" w:eastAsia="Times New Roman" w:hAnsi="Times New Roman" w:cs="Times New Roman"/>
-          <w:sz w:val="24"/>
-        </w:rPr>
-        <w:t>mplemented guest login feature.</w:t>
-      </w:r>
-    </w:p>
-    <w:p>
-      <w:pPr>
-        <w:rPr>
-          <w:rFonts w:ascii="Times New Roman" w:eastAsia="Times New Roman" w:hAnsi="Times New Roman" w:cs="Times New Roman"/>
-          <w:sz w:val="24"/>
-        </w:rPr>
-      </w:pPr>
-    </w:p>
-    <w:p/>
+        <w:t xml:space="preserve"> Implemented guest login feature.</w:t>
+      </w:r>
+    </w:p>
     <w:sectPr>
       <w:pgSz w:w="12240" w:h="15840"/>
       <w:pgMar w:top="1440" w:right="1440" w:bottom="1440" w:left="1440" w:header="720" w:footer="720" w:gutter="0"/>
@@ -453,7 +502,7 @@
 </file>
 
 <file path=word/styles.xml><?xml version="1.0" encoding="utf-8"?>
-<w:styles xmlns:mc="http://schemas.openxmlformats.org/markup-compatibility/2006" xmlns:r="http://schemas.openxmlformats.org/officeDocument/2006/relationships" xmlns:w="http://schemas.openxmlformats.org/wordprocessingml/2006/main" xmlns:w14="http://schemas.microsoft.com/office/word/2010/wordml" mc:Ignorable="w14">
+<w:styles xmlns:mc="http://schemas.openxmlformats.org/markup-compatibility/2006" xmlns:r="http://schemas.openxmlformats.org/officeDocument/2006/relationships" xmlns:w="http://schemas.openxmlformats.org/wordprocessingml/2006/main" xmlns:w14="http://schemas.microsoft.com/office/word/2010/wordml" xmlns:w15="http://schemas.microsoft.com/office/word/2012/wordml" mc:Ignorable="w14 w15">
   <w:docDefaults>
     <w:rPrDefault>
       <w:rPr>
@@ -469,391 +518,369 @@
       </w:pPr>
     </w:pPrDefault>
   </w:docDefaults>
-  <w:latentStyles w:defLockedState="0" w:defUIPriority="99" w:defSemiHidden="1" w:defUnhideWhenUsed="1" w:defQFormat="0" w:count="276">
-    <w:lsdException w:name="Normal" w:semiHidden="0" w:uiPriority="0" w:unhideWhenUsed="0" w:qFormat="1"/>
-    <w:lsdException w:name="heading 1" w:semiHidden="0" w:uiPriority="9" w:unhideWhenUsed="0" w:qFormat="1"/>
-    <w:lsdException w:name="heading 2" w:uiPriority="9" w:qFormat="1"/>
-    <w:lsdException w:name="heading 3" w:uiPriority="9" w:qFormat="1"/>
-    <w:lsdException w:name="heading 4" w:uiPriority="9" w:qFormat="1"/>
-    <w:lsdException w:name="heading 5" w:uiPriority="9" w:qFormat="1"/>
-    <w:lsdException w:name="heading 6" w:uiPriority="9" w:qFormat="1"/>
-    <w:lsdException w:name="heading 7" w:uiPriority="9" w:qFormat="1"/>
-    <w:lsdException w:name="heading 8" w:uiPriority="9" w:qFormat="1"/>
-    <w:lsdException w:name="heading 9" w:uiPriority="9" w:qFormat="1"/>
-    <w:lsdException w:name="toc 1" w:uiPriority="39"/>
-    <w:lsdException w:name="toc 2" w:uiPriority="39"/>
-    <w:lsdException w:name="toc 3" w:uiPriority="39"/>
-    <w:lsdException w:name="toc 4" w:uiPriority="39"/>
-    <w:lsdException w:name="toc 5" w:uiPriority="39"/>
-    <w:lsdException w:name="toc 6" w:uiPriority="39"/>
-    <w:lsdException w:name="toc 7" w:uiPriority="39"/>
-    <w:lsdException w:name="toc 8" w:uiPriority="39"/>
-    <w:lsdException w:name="toc 9" w:uiPriority="39"/>
-    <w:lsdException w:name="caption" w:uiPriority="35" w:qFormat="1"/>
-    <w:lsdException w:name="Title" w:semiHidden="0" w:uiPriority="10" w:unhideWhenUsed="0" w:qFormat="1"/>
-    <w:lsdException w:name="Default Paragraph Font" w:uiPriority="1"/>
-    <w:lsdException w:name="Subtitle" w:semiHidden="0" w:uiPriority="11" w:unhideWhenUsed="0" w:qFormat="1"/>
-    <w:lsdException w:name="Strong" w:semiHidden="0" w:uiPriority="22" w:unhideWhenUsed="0" w:qFormat="1"/>
-    <w:lsdException w:name="Emphasis" w:semiHidden="0" w:uiPriority="20" w:unhideWhenUsed="0" w:qFormat="1"/>
+  <w:latentStyles w:defLockedState="0" w:defUIPriority="99" w:defSemiHidden="0" w:defUnhideWhenUsed="0" w:defQFormat="0" w:count="371">
+    <w:lsdException w:name="Normal" w:uiPriority="0" w:qFormat="1"/>
+    <w:lsdException w:name="heading 1" w:uiPriority="9" w:qFormat="1"/>
+    <w:lsdException w:name="heading 2" w:semiHidden="1" w:uiPriority="9" w:unhideWhenUsed="1" w:qFormat="1"/>
+    <w:lsdException w:name="heading 3" w:semiHidden="1" w:uiPriority="9" w:unhideWhenUsed="1" w:qFormat="1"/>
+    <w:lsdException w:name="heading 4" w:semiHidden="1" w:uiPriority="9" w:unhideWhenUsed="1" w:qFormat="1"/>
+    <w:lsdException w:name="heading 5" w:semiHidden="1" w:uiPriority="9" w:unhideWhenUsed="1" w:qFormat="1"/>
+    <w:lsdException w:name="heading 6" w:semiHidden="1" w:uiPriority="9" w:unhideWhenUsed="1" w:qFormat="1"/>
+    <w:lsdException w:name="heading 7" w:semiHidden="1" w:uiPriority="9" w:unhideWhenUsed="1" w:qFormat="1"/>
+    <w:lsdException w:name="heading 8" w:semiHidden="1" w:uiPriority="9" w:unhideWhenUsed="1" w:qFormat="1"/>
+    <w:lsdException w:name="heading 9" w:semiHidden="1" w:uiPriority="9" w:unhideWhenUsed="1" w:qFormat="1"/>
+    <w:lsdException w:name="index 1" w:semiHidden="1" w:unhideWhenUsed="1"/>
+    <w:lsdException w:name="index 2" w:semiHidden="1" w:unhideWhenUsed="1"/>
+    <w:lsdException w:name="index 3" w:semiHidden="1" w:unhideWhenUsed="1"/>
+    <w:lsdException w:name="index 4" w:semiHidden="1" w:unhideWhenUsed="1"/>
+    <w:lsdException w:name="index 5" w:semiHidden="1" w:unhideWhenUsed="1"/>
+    <w:lsdException w:name="index 6" w:semiHidden="1" w:unhideWhenUsed="1"/>
+    <w:lsdException w:name="index 7" w:semiHidden="1" w:unhideWhenUsed="1"/>
+    <w:lsdException w:name="index 8" w:semiHidden="1" w:unhideWhenUsed="1"/>
+    <w:lsdException w:name="index 9" w:semiHidden="1" w:unhideWhenUsed="1"/>
+    <w:lsdException w:name="toc 1" w:semiHidden="1" w:uiPriority="39" w:unhideWhenUsed="1"/>
+    <w:lsdException w:name="toc 2" w:semiHidden="1" w:uiPriority="39" w:unhideWhenUsed="1"/>
+    <w:lsdException w:name="toc 3" w:semiHidden="1" w:uiPriority="39" w:unhideWhenUsed="1"/>
+    <w:lsdException w:name="toc 4" w:semiHidden="1" w:uiPriority="39" w:unhideWhenUsed="1"/>
+    <w:lsdException w:name="toc 5" w:semiHidden="1" w:uiPriority="39" w:unhideWhenUsed="1"/>
+    <w:lsdException w:name="toc 6" w:semiHidden="1" w:uiPriority="39" w:unhideWhenUsed="1"/>
+    <w:lsdException w:name="toc 7" w:semiHidden="1" w:uiPriority="39" w:unhideWhenUsed="1"/>
+    <w:lsdException w:name="toc 8" w:semiHidden="1" w:uiPriority="39" w:unhideWhenUsed="1"/>
+    <w:lsdException w:name="toc 9" w:semiHidden="1" w:uiPriority="39" w:unhideWhenUsed="1"/>
+    <w:lsdException w:name="Normal Indent" w:semiHidden="1" w:unhideWhenUsed="1"/>
+    <w:lsdException w:name="footnote text" w:semiHidden="1" w:unhideWhenUsed="1"/>
+    <w:lsdException w:name="annotation text" w:semiHidden="1" w:unhideWhenUsed="1"/>
+    <w:lsdException w:name="header" w:semiHidden="1" w:unhideWhenUsed="1"/>
+    <w:lsdException w:name="footer" w:semiHidden="1" w:unhideWhenUsed="1"/>
+    <w:lsdException w:name="index heading" w:semiHidden="1" w:unhideWhenUsed="1"/>
+    <w:lsdException w:name="caption" w:semiHidden="1" w:uiPriority="35" w:unhideWhenUsed="1" w:qFormat="1"/>
+    <w:lsdException w:name="table of figures" w:semiHidden="1" w:unhideWhenUsed="1"/>
+    <w:lsdException w:name="envelope address" w:semiHidden="1" w:unhideWhenUsed="1"/>
+    <w:lsdException w:name="envelope return" w:semiHidden="1" w:unhideWhenUsed="1"/>
+    <w:lsdException w:name="footnote reference" w:semiHidden="1" w:unhideWhenUsed="1"/>
+    <w:lsdException w:name="annotation reference" w:semiHidden="1" w:unhideWhenUsed="1"/>
+    <w:lsdException w:name="line number" w:semiHidden="1" w:unhideWhenUsed="1"/>
+    <w:lsdException w:name="page number" w:semiHidden="1" w:unhideWhenUsed="1"/>
+    <w:lsdException w:name="endnote reference" w:semiHidden="1" w:unhideWhenUsed="1"/>
+    <w:lsdException w:name="endnote text" w:semiHidden="1" w:unhideWhenUsed="1"/>
+    <w:lsdException w:name="table of authorities" w:semiHidden="1" w:unhideWhenUsed="1"/>
+    <w:lsdException w:name="macro" w:semiHidden="1" w:unhideWhenUsed="1"/>
+    <w:lsdException w:name="toa heading" w:semiHidden="1" w:unhideWhenUsed="1"/>
+    <w:lsdException w:name="List" w:semiHidden="1" w:unhideWhenUsed="1"/>
+    <w:lsdException w:name="List Bullet" w:semiHidden="1" w:unhideWhenUsed="1"/>
+    <w:lsdException w:name="List Number" w:semiHidden="1" w:unhideWhenUsed="1"/>
+    <w:lsdException w:name="List 2" w:semiHidden="1" w:unhideWhenUsed="1"/>
+    <w:lsdException w:name="List 3" w:semiHidden="1" w:unhideWhenUsed="1"/>
+    <w:lsdException w:name="List 4" w:semiHidden="1" w:unhideWhenUsed="1"/>
+    <w:lsdException w:name="List 5" w:semiHidden="1" w:unhideWhenUsed="1"/>
+    <w:lsdException w:name="List Bullet 2" w:semiHidden="1" w:unhideWhenUsed="1"/>
+    <w:lsdException w:name="List Bullet 3" w:semiHidden="1" w:unhideWhenUsed="1"/>
+    <w:lsdException w:name="List Bullet 4" w:semiHidden="1" w:unhideWhenUsed="1"/>
+    <w:lsdException w:name="List Bullet 5" w:semiHidden="1" w:unhideWhenUsed="1"/>
+    <w:lsdException w:name="List Number 2" w:semiHidden="1" w:unhideWhenUsed="1"/>
+    <w:lsdException w:name="List Number 3" w:semiHidden="1" w:unhideWhenUsed="1"/>
+    <w:lsdException w:name="List Number 4" w:semiHidden="1" w:unhideWhenUsed="1"/>
+    <w:lsdException w:name="List Number 5" w:semiHidden="1" w:unhideWhenUsed="1"/>
+    <w:lsdException w:name="Title" w:uiPriority="10" w:qFormat="1"/>
+    <w:lsdException w:name="Closing" w:semiHidden="1" w:unhideWhenUsed="1"/>
+    <w:lsdException w:name="Signature" w:semiHidden="1" w:unhideWhenUsed="1"/>
+    <w:lsdException w:name="Default Paragraph Font" w:semiHidden="1" w:uiPriority="1" w:unhideWhenUsed="1"/>
+    <w:lsdException w:name="Body Text" w:semiHidden="1" w:unhideWhenUsed="1"/>
+    <w:lsdException w:name="Body Text Indent" w:semiHidden="1" w:unhideWhenUsed="1"/>
+    <w:lsdException w:name="List Continue" w:semiHidden="1" w:unhideWhenUsed="1"/>
+    <w:lsdException w:name="List Continue 2" w:semiHidden="1" w:unhideWhenUsed="1"/>
+    <w:lsdException w:name="List Continue 3" w:semiHidden="1" w:unhideWhenUsed="1"/>
+    <w:lsdException w:name="List Continue 4" w:semiHidden="1" w:unhideWhenUsed="1"/>
+    <w:lsdException w:name="List Continue 5" w:semiHidden="1" w:unhideWhenUsed="1"/>
+    <w:lsdException w:name="Message Header" w:semiHidden="1" w:unhideWhenUsed="1"/>
+    <w:lsdException w:name="Subtitle" w:uiPriority="11" w:qFormat="1"/>
+    <w:lsdException w:name="Salutation" w:semiHidden="1" w:unhideWhenUsed="1"/>
+    <w:lsdException w:name="Date" w:semiHidden="1" w:unhideWhenUsed="1"/>
+    <w:lsdException w:name="Body Text First Indent" w:semiHidden="1" w:unhideWhenUsed="1"/>
+    <w:lsdException w:name="Body Text First Indent 2" w:semiHidden="1" w:unhideWhenUsed="1"/>
+    <w:lsdException w:name="Note Heading" w:semiHidden="1" w:unhideWhenUsed="1"/>
+    <w:lsdException w:name="Body Text 2" w:semiHidden="1" w:unhideWhenUsed="1"/>
+    <w:lsdException w:name="Body Text 3" w:semiHidden="1" w:unhideWhenUsed="1"/>
+    <w:lsdException w:name="Body Text Indent 2" w:semiHidden="1" w:unhideWhenUsed="1"/>
+    <w:lsdException w:name="Body Text Indent 3" w:semiHidden="1" w:unhideWhenUsed="1"/>
+    <w:lsdException w:name="Block Text" w:semiHidden="1" w:unhideWhenUsed="1"/>
+    <w:lsdException w:name="Hyperlink" w:semiHidden="1" w:unhideWhenUsed="1"/>
+    <w:lsdException w:name="FollowedHyperlink" w:semiHidden="1" w:unhideWhenUsed="1"/>
+    <w:lsdException w:name="Strong" w:uiPriority="22" w:qFormat="1"/>
+    <w:lsdException w:name="Emphasis" w:uiPriority="20" w:qFormat="1"/>
+    <w:lsdException w:name="Document Map" w:semiHidden="1" w:unhideWhenUsed="1"/>
+    <w:lsdException w:name="Plain Text" w:semiHidden="1" w:unhideWhenUsed="1"/>
+    <w:lsdException w:name="E-mail Signature" w:semiHidden="1" w:unhideWhenUsed="1"/>
+    <w:lsdException w:name="HTML Top of Form" w:semiHidden="1" w:unhideWhenUsed="1"/>
+    <w:lsdException w:name="HTML Bottom of Form" w:semiHidden="1" w:unhideWhenUsed="1"/>
+    <w:lsdException w:name="Normal (Web)" w:semiHidden="1" w:unhideWhenUsed="1"/>
+    <w:lsdException w:name="HTML Acronym" w:semiHidden="1" w:unhideWhenUsed="1"/>
+    <w:lsdException w:name="HTML Address" w:semiHidden="1" w:unhideWhenUsed="1"/>
+    <w:lsdException w:name="HTML Cite" w:semiHidden="1" w:unhideWhenUsed="1"/>
+    <w:lsdException w:name="HTML Code" w:semiHidden="1" w:unhideWhenUsed="1"/>
+    <w:lsdException w:name="HTML Definition" w:semiHidden="1" w:unhideWhenUsed="1"/>
+    <w:lsdException w:name="HTML Keyboard" w:semiHidden="1" w:unhideWhenUsed="1"/>
+    <w:lsdException w:name="HTML Preformatted" w:semiHidden="1" w:unhideWhenUsed="1"/>
+    <w:lsdException w:name="HTML Sample" w:semiHidden="1" w:unhideWhenUsed="1"/>
+    <w:lsdException w:name="HTML Typewriter" w:semiHidden="1" w:unhideWhenUsed="1"/>
+    <w:lsdException w:name="HTML Variable" w:semiHidden="1" w:unhideWhenUsed="1"/>
+    <w:lsdException w:name="Normal Table" w:semiHidden="1" w:unhideWhenUsed="1"/>
+    <w:lsdException w:name="annotation subject" w:semiHidden="1" w:unhideWhenUsed="1"/>
+    <w:lsdException w:name="No List" w:semiHidden="1" w:unhideWhenUsed="1"/>
+    <w:lsdException w:name="Outline List 1" w:semiHidden="1" w:unhideWhenUsed="1"/>
+    <w:lsdException w:name="Outline List 2" w:semiHidden="1" w:unhideWhenUsed="1"/>
+    <w:lsdException w:name="Outline List 3" w:semiHidden="1" w:unhideWhenUsed="1"/>
+    <w:lsdException w:name="Table Simple 1" w:semiHidden="1" w:unhideWhenUsed="1"/>
+    <w:lsdException w:name="Table Simple 2" w:semiHidden="1" w:unhideWhenUsed="1"/>
+    <w:lsdException w:name="Table Simple 3" w:semiHidden="1" w:unhideWhenUsed="1"/>
+    <w:lsdException w:name="Table Classic 1" w:semiHidden="1" w:unhideWhenUsed="1"/>
+    <w:lsdException w:name="Table Classic 2" w:semiHidden="1" w:unhideWhenUsed="1"/>
+    <w:lsdException w:name="Table Classic 3" w:semiHidden="1" w:unhideWhenUsed="1"/>
+    <w:lsdException w:name="Table Classic 4" w:semiHidden="1" w:unhideWhenUsed="1"/>
+    <w:lsdException w:name="Table Colorful 1" w:semiHidden="1" w:unhideWhenUsed="1"/>
+    <w:lsdException w:name="Table Colorful 2" w:semiHidden="1" w:unhideWhenUsed="1"/>
+    <w:lsdException w:name="Table Colorful 3" w:semiHidden="1" w:unhideWhenUsed="1"/>
+    <w:lsdException w:name="Table Columns 1" w:semiHidden="1" w:unhideWhenUsed="1"/>
+    <w:lsdException w:name="Table Columns 2" w:semiHidden="1" w:unhideWhenUsed="1"/>
+    <w:lsdException w:name="Table Columns 3" w:semiHidden="1" w:unhideWhenUsed="1"/>
+    <w:lsdException w:name="Table Columns 4" w:semiHidden="1" w:unhideWhenUsed="1"/>
+    <w:lsdException w:name="Table Columns 5" w:semiHidden="1" w:unhideWhenUsed="1"/>
+    <w:lsdException w:name="Table Grid 1" w:semiHidden="1" w:unhideWhenUsed="1"/>
+    <w:lsdException w:name="Table Grid 2" w:semiHidden="1" w:unhideWhenUsed="1"/>
+    <w:lsdException w:name="Table Grid 3" w:semiHidden="1" w:unhideWhenUsed="1"/>
+    <w:lsdException w:name="Table Grid 4" w:semiHidden="1" w:unhideWhenUsed="1"/>
+    <w:lsdException w:name="Table Grid 5" w:semiHidden="1" w:unhideWhenUsed="1"/>
+    <w:lsdException w:name="Table Grid 6" w:semiHidden="1" w:unhideWhenUsed="1"/>
+    <w:lsdException w:name="Table Grid 7" w:semiHidden="1" w:unhideWhenUsed="1"/>
+    <w:lsdException w:name="Table Grid 8" w:semiHidden="1" w:unhideWhenUsed="1"/>
+    <w:lsdException w:name="Table List 1" w:semiHidden="1" w:unhideWhenUsed="1"/>
+    <w:lsdException w:name="Table List 2" w:semiHidden="1" w:unhideWhenUsed="1"/>
+    <w:lsdException w:name="Table List 3" w:semiHidden="1" w:unhideWhenUsed="1"/>
+    <w:lsdException w:name="Table List 4" w:semiHidden="1" w:unhideWhenUsed="1"/>
+    <w:lsdException w:name="Table List 5" w:semiHidden="1" w:unhideWhenUsed="1"/>
+    <w:lsdException w:name="Table List 6" w:semiHidden="1" w:unhideWhenUsed="1"/>
+    <w:lsdException w:name="Table List 7" w:semiHidden="1" w:unhideWhenUsed="1"/>
+    <w:lsdException w:name="Table List 8" w:semiHidden="1" w:unhideWhenUsed="1"/>
+    <w:lsdException w:name="Table 3D effects 1" w:semiHidden="1" w:unhideWhenUsed="1"/>
+    <w:lsdException w:name="Table 3D effects 2" w:semiHidden="1" w:unhideWhenUsed="1"/>
+    <w:lsdException w:name="Table 3D effects 3" w:semiHidden="1" w:unhideWhenUsed="1"/>
+    <w:lsdException w:name="Table Contemporary" w:semiHidden="1" w:unhideWhenUsed="1"/>
+    <w:lsdException w:name="Table Elegant" w:semiHidden="1" w:unhideWhenUsed="1"/>
+    <w:lsdException w:name="Table Professional" w:semiHidden="1" w:unhideWhenUsed="1"/>
+    <w:lsdException w:name="Table Subtle 1" w:semiHidden="1" w:unhideWhenUsed="1"/>
+    <w:lsdException w:name="Table Subtle 2" w:semiHidden="1" w:unhideWhenUsed="1"/>
+    <w:lsdException w:name="Table Web 1" w:semiHidden="1" w:unhideWhenUsed="1"/>
+    <w:lsdException w:name="Table Web 2" w:semiHidden="1" w:unhideWhenUsed="1"/>
+    <w:lsdException w:name="Table Web 3" w:semiHidden="1" w:unhideWhenUsed="1"/>
+    <w:lsdException w:name="Balloon Text" w:semiHidden="1" w:unhideWhenUsed="1"/>
     <w:lsdException w:name="Table Grid" w:uiPriority="59"/>
-    <w:lsdException w:name="Placeholder Text" w:unhideWhenUsed="0"/>
-    <w:lsdException w:name="No Spacing" w:semiHidden="0" w:uiPriority="1" w:unhideWhenUsed="0" w:qFormat="1"/>
-    <w:lsdException w:name="Light Shading" w:semiHidden="0" w:uiPriority="60" w:unhideWhenUsed="0"/>
-    <w:lsdException w:name="Light List" w:semiHidden="0" w:uiPriority="61" w:unhideWhenUsed="0"/>
-    <w:lsdException w:name="Light Grid" w:semiHidden="0" w:uiPriority="62" w:unhideWhenUsed="0"/>
-    <w:lsdException w:name="Medium Shading 1" w:semiHidden="0" w:uiPriority="63" w:unhideWhenUsed="0"/>
-    <w:lsdException w:name="Medium Shading 2" w:semiHidden="0" w:uiPriority="64" w:unhideWhenUsed="0"/>
-    <w:lsdException w:name="Medium List 1" w:semiHidden="0" w:uiPriority="65" w:unhideWhenUsed="0"/>
-    <w:lsdException w:name="Medium List 2" w:semiHidden="0" w:uiPriority="66" w:unhideWhenUsed="0"/>
-    <w:lsdException w:name="Medium Grid 1" w:semiHidden="0" w:uiPriority="67" w:unhideWhenUsed="0"/>
-    <w:lsdException w:name="Medium Grid 2" w:semiHidden="0" w:uiPriority="68" w:unhideWhenUsed="0"/>
-    <w:lsdException w:name="Medium Grid 3" w:semiHidden="0" w:uiPriority="69" w:unhideWhenUsed="0"/>
-    <w:lsdException w:name="Dark List" w:semiHidden="0" w:uiPriority="70" w:unhideWhenUsed="0"/>
-    <w:lsdException w:name="Colorful Shading" w:semiHidden="0" w:uiPriority="71" w:unhideWhenUsed="0"/>
-    <w:lsdException w:name="Colorful List" w:semiHidden="0" w:uiPriority="72" w:unhideWhenUsed="0"/>
-    <w:lsdException w:name="Colorful Grid" w:semiHidden="0" w:uiPriority="73" w:unhideWhenUsed="0"/>
-    <w:lsdException w:name="Light Shading Accent 1" w:semiHidden="0" w:uiPriority="60" w:unhideWhenUsed="0"/>
-    <w:lsdException w:name="Light List Accent 1" w:semiHidden="0" w:uiPriority="61" w:unhideWhenUsed="0"/>
-    <w:lsdException w:name="Light Grid Accent 1" w:semiHidden="0" w:uiPriority="62" w:unhideWhenUsed="0"/>
-    <w:lsdException w:name="Medium Shading 1 Accent 1" w:semiHidden="0" w:uiPriority="63" w:unhideWhenUsed="0"/>
-    <w:lsdException w:name="Medium Shading 2 Accent 1" w:semiHidden="0" w:uiPriority="64" w:unhideWhenUsed="0"/>
-    <w:lsdException w:name="Medium List 1 Accent 1" w:semiHidden="0" w:uiPriority="65" w:unhideWhenUsed="0"/>
-    <w:lsdException w:name="Revision" w:unhideWhenUsed="0"/>
-    <w:lsdException w:name="List Paragraph" w:semiHidden="0" w:uiPriority="34" w:unhideWhenUsed="0" w:qFormat="1"/>
-    <w:lsdException w:name="Quote" w:semiHidden="0" w:uiPriority="29" w:unhideWhenUsed="0" w:qFormat="1"/>
-    <w:lsdException w:name="Intense Quote" w:semiHidden="0" w:uiPriority="30" w:unhideWhenUsed="0" w:qFormat="1"/>
-    <w:lsdException w:name="Medium List 2 Accent 1" w:semiHidden="0" w:uiPriority="66" w:unhideWhenUsed="0"/>
-    <w:lsdException w:name="Medium Grid 1 Accent 1" w:semiHidden="0" w:uiPriority="67" w:unhideWhenUsed="0"/>
-    <w:lsdException w:name="Medium Grid 2 Accent 1" w:semiHidden="0" w:uiPriority="68" w:unhideWhenUsed="0"/>
-    <w:lsdException w:name="Medium Grid 3 Accent 1" w:semiHidden="0" w:uiPriority="69" w:unhideWhenUsed="0"/>
-    <w:lsdException w:name="Dark List Accent 1" w:semiHidden="0" w:uiPriority="70" w:unhideWhenUsed="0"/>
-    <w:lsdException w:name="Colorful Shading Accent 1" w:semiHidden="0" w:uiPriority="71" w:unhideWhenUsed="0"/>
-    <w:lsdException w:name="Colorful List Accent 1" w:semiHidden="0" w:uiPriority="72" w:unhideWhenUsed="0"/>
-    <w:lsdException w:name="Colorful Grid Accent 1" w:semiHidden="0" w:uiPriority="73" w:unhideWhenUsed="0"/>
-    <w:lsdException w:name="Light Shading Accent 2" w:semiHidden="0" w:uiPriority="60" w:unhideWhenUsed="0"/>
-    <w:lsdException w:name="Light List Accent 2" w:semiHidden="0" w:uiPriority="61" w:unhideWhenUsed="0"/>
-    <w:lsdException w:name="Light Grid Accent 2" w:semiHidden="0" w:uiPriority="62" w:unhideWhenUsed="0"/>
-    <w:lsdException w:name="Medium Shading 1 Accent 2" w:semiHidden="0" w:uiPriority="63" w:unhideWhenUsed="0"/>
-    <w:lsdException w:name="Medium Shading 2 Accent 2" w:semiHidden="0" w:uiPriority="64" w:unhideWhenUsed="0"/>
-    <w:lsdException w:name="Medium List 1 Accent 2" w:semiHidden="0" w:uiPriority="65" w:unhideWhenUsed="0"/>
-    <w:lsdException w:name="Medium List 2 Accent 2" w:semiHidden="0" w:uiPriority="66" w:unhideWhenUsed="0"/>
-    <w:lsdException w:name="Medium Grid 1 Accent 2" w:semiHidden="0" w:uiPriority="67" w:unhideWhenUsed="0"/>
-    <w:lsdException w:name="Medium Grid 2 Accent 2" w:semiHidden="0" w:uiPriority="68" w:unhideWhenUsed="0"/>
-    <w:lsdException w:name="Medium Grid 3 Accent 2" w:semiHidden="0" w:uiPriority="69" w:unhideWhenUsed="0"/>
-    <w:lsdException w:name="Dark List Accent 2" w:semiHidden="0" w:uiPriority="70" w:unhideWhenUsed="0"/>
-    <w:lsdException w:name="Colorful Shading Accent 2" w:semiHidden="0" w:uiPriority="71" w:unhideWhenUsed="0"/>
-    <w:lsdException w:name="Colorful List Accent 2" w:semiHidden="0" w:uiPriority="72" w:unhideWhenUsed="0"/>
-    <w:lsdException w:name="Colorful Grid Accent 2" w:semiHidden="0" w:uiPriority="73" w:unhideWhenUsed="0"/>
-    <w:lsdException w:name="Light Shading Accent 3" w:semiHidden="0" w:uiPriority="60" w:unhideWhenUsed="0"/>
-    <w:lsdException w:name="Light List Accent 3" w:semiHidden="0" w:uiPriority="61" w:unhideWhenUsed="0"/>
-    <w:lsdException w:name="Light Grid Accent 3" w:semiHidden="0" w:uiPriority="62" w:unhideWhenUsed="0"/>
-    <w:lsdException w:name="Medium Shading 1 Accent 3" w:semiHidden="0" w:uiPriority="63" w:unhideWhenUsed="0"/>
-    <w:lsdException w:name="Medium Shading 2 Accent 3" w:semiHidden="0" w:uiPriority="64" w:unhideWhenUsed="0"/>
-    <w:lsdException w:name="Medium List 1 Accent 3" w:semiHidden="0" w:uiPriority="65" w:unhideWhenUsed="0"/>
-    <w:lsdException w:name="Medium List 2 Accent 3" w:semiHidden="0" w:uiPriority="66" w:unhideWhenUsed="0"/>
-    <w:lsdException w:name="Medium Grid 1 Accent 3" w:semiHidden="0" w:uiPriority="67" w:unhideWhenUsed="0"/>
-    <w:lsdException w:name="Medium Grid 2 Accent 3" w:semiHidden="0" w:uiPriority="68" w:unhideWhenUsed="0"/>
-    <w:lsdException w:name="Medium Grid 3 Accent 3" w:semiHidden="0" w:uiPriority="69" w:unhideWhenUsed="0"/>
-    <w:lsdException w:name="Dark List Accent 3" w:semiHidden="0" w:uiPriority="70" w:unhideWhenUsed="0"/>
-    <w:lsdException w:name="Colorful Shading Accent 3" w:semiHidden="0" w:uiPriority="71" w:unhideWhenUsed="0"/>
-    <w:lsdException w:name="Colorful List Accent 3" w:semiHidden="0" w:uiPriority="72" w:unhideWhenUsed="0"/>
-    <w:lsdException w:name="Colorful Grid Accent 3" w:semiHidden="0" w:uiPriority="73" w:unhideWhenUsed="0"/>
-    <w:lsdException w:name="Light Shading Accent 4" w:semiHidden="0" w:uiPriority="60" w:unhideWhenUsed="0"/>
-    <w:lsdException w:name="Light List Accent 4" w:semiHidden="0" w:uiPriority="61" w:unhideWhenUsed="0"/>
-    <w:lsdException w:name="Light Grid Accent 4" w:semiHidden="0" w:uiPriority="62" w:unhideWhenUsed="0"/>
-    <w:lsdException w:name="Medium Shading 1 Accent 4" w:semiHidden="0" w:uiPriority="63" w:unhideWhenUsed="0"/>
-    <w:lsdException w:name="Medium Shading 2 Accent 4" w:semiHidden="0" w:uiPriority="64" w:unhideWhenUsed="0"/>
-    <w:lsdException w:name="Medium List 1 Accent 4" w:semiHidden="0" w:uiPriority="65" w:unhideWhenUsed="0"/>
-    <w:lsdException w:name="Medium List 2 Accent 4" w:semiHidden="0" w:uiPriority="66" w:unhideWhenUsed="0"/>
-    <w:lsdException w:name="Medium Grid 1 Accent 4" w:semiHidden="0" w:uiPriority="67" w:unhideWhenUsed="0"/>
-    <w:lsdException w:name="Medium Grid 2 Accent 4" w:semiHidden="0" w:uiPriority="68" w:unhideWhenUsed="0"/>
-    <w:lsdException w:name="Medium Grid 3 Accent 4" w:semiHidden="0" w:uiPriority="69" w:unhideWhenUsed="0"/>
-    <w:lsdException w:name="Dark List Accent 4" w:semiHidden="0" w:uiPriority="70" w:unhideWhenUsed="0"/>
-    <w:lsdException w:name="Colorful Shading Accent 4" w:semiHidden="0" w:uiPriority="71" w:unhideWhenUsed="0"/>
-    <w:lsdException w:name="Colorful List Accent 4" w:semiHidden="0" w:uiPriority="72" w:unhideWhenUsed="0"/>
-    <w:lsdException w:name="Colorful Grid Accent 4" w:semiHidden="0" w:uiPriority="73" w:unhideWhenUsed="0"/>
-    <w:lsdException w:name="Light Shading Accent 5" w:semiHidden="0" w:uiPriority="60" w:unhideWhenUsed="0"/>
-    <w:lsdException w:name="Light List Accent 5" w:semiHidden="0" w:uiPriority="61" w:unhideWhenUsed="0"/>
-    <w:lsdException w:name="Light Grid Accent 5" w:semiHidden="0" w:uiPriority="62" w:unhideWhenUsed="0"/>
-    <w:lsdException w:name="Medium Shading 1 Accent 5" w:semiHidden="0" w:uiPriority="63" w:unhideWhenUsed="0"/>
-    <w:lsdException w:name="Medium Shading 2 Accent 5" w:semiHidden="0" w:uiPriority="64" w:unhideWhenUsed="0"/>
-    <w:lsdException w:name="Medium List 1 Accent 5" w:semiHidden="0" w:uiPriority="65" w:unhideWhenUsed="0"/>
-    <w:lsdException w:name="Medium List 2 Accent 5" w:semiHidden="0" w:uiPriority="66" w:unhideWhenUsed="0"/>
-    <w:lsdException w:name="Medium Grid 1 Accent 5" w:semiHidden="0" w:uiPriority="67" w:unhideWhenUsed="0"/>
-    <w:lsdException w:name="Medium Grid 2 Accent 5" w:semiHidden="0" w:uiPriority="68" w:unhideWhenUsed="0"/>
-    <w:lsdException w:name="Medium Grid 3 Accent 5" w:semiHidden="0" w:uiPriority="69" w:unhideWhenUsed="0"/>
-    <w:lsdException w:name="Dark List Accent 5" w:semiHidden="0" w:uiPriority="70" w:unhideWhenUsed="0"/>
-    <w:lsdException w:name="Colorful Shading Accent 5" w:semiHidden="0" w:uiPriority="71" w:unhideWhenUsed="0"/>
-    <w:lsdException w:name="Colorful List Accent 5" w:semiHidden="0" w:uiPriority="72" w:unhideWhenUsed="0"/>
-    <w:lsdException w:name="Colorful Grid Accent 5" w:semiHidden="0" w:uiPriority="73" w:unhideWhenUsed="0"/>
-    <w:lsdException w:name="Light Shading Accent 6" w:semiHidden="0" w:uiPriority="60" w:unhideWhenUsed="0"/>
-    <w:lsdException w:name="Light List Accent 6" w:semiHidden="0" w:uiPriority="61" w:unhideWhenUsed="0"/>
-    <w:lsdException w:name="Light Grid Accent 6" w:semiHidden="0" w:uiPriority="62" w:unhideWhenUsed="0"/>
-    <w:lsdException w:name="Medium Shading 1 Accent 6" w:semiHidden="0" w:uiPriority="63" w:unhideWhenUsed="0"/>
-    <w:lsdException w:name="Medium Shading 2 Accent 6" w:semiHidden="0" w:uiPriority="64" w:unhideWhenUsed="0"/>
-    <w:lsdException w:name="Medium List 1 Accent 6" w:semiHidden="0" w:uiPriority="65" w:unhideWhenUsed="0"/>
-    <w:lsdException w:name="Medium List 2 Accent 6" w:semiHidden="0" w:uiPriority="66" w:unhideWhenUsed="0"/>
-    <w:lsdException w:name="Medium Grid 1 Accent 6" w:semiHidden="0" w:uiPriority="67" w:unhideWhenUsed="0"/>
-    <w:lsdException w:name="Medium Grid 2 Accent 6" w:semiHidden="0" w:uiPriority="68" w:unhideWhenUsed="0"/>
-    <w:lsdException w:name="Medium Grid 3 Accent 6" w:semiHidden="0" w:uiPriority="69" w:unhideWhenUsed="0"/>
-    <w:lsdException w:name="Dark List Accent 6" w:semiHidden="0" w:uiPriority="70" w:unhideWhenUsed="0"/>
-    <w:lsdException w:name="Colorful Shading Accent 6" w:semiHidden="0" w:uiPriority="71" w:unhideWhenUsed="0"/>
-    <w:lsdException w:name="Colorful List Accent 6" w:semiHidden="0" w:uiPriority="72" w:unhideWhenUsed="0"/>
-    <w:lsdException w:name="Colorful Grid Accent 6" w:semiHidden="0" w:uiPriority="73" w:unhideWhenUsed="0"/>
-    <w:lsdException w:name="Subtle Emphasis" w:semiHidden="0" w:uiPriority="19" w:unhideWhenUsed="0" w:qFormat="1"/>
-    <w:lsdException w:name="Intense Emphasis" w:semiHidden="0" w:uiPriority="21" w:unhideWhenUsed="0" w:qFormat="1"/>
-    <w:lsdException w:name="Subtle Reference" w:semiHidden="0" w:uiPriority="31" w:unhideWhenUsed="0" w:qFormat="1"/>
-    <w:lsdException w:name="Intense Reference" w:semiHidden="0" w:uiPriority="32" w:unhideWhenUsed="0" w:qFormat="1"/>
-    <w:lsdException w:name="Book Title" w:semiHidden="0" w:uiPriority="33" w:unhideWhenUsed="0" w:qFormat="1"/>
-    <w:lsdException w:name="Bibliography" w:uiPriority="37"/>
-    <w:lsdException w:name="TOC Heading" w:uiPriority="39" w:qFormat="1"/>
-  </w:latentStyles>
-  <w:style w:type="paragraph" w:default="1" w:styleId="Normal">
-    <w:name w:val="Normal"/>
-    <w:qFormat/>
-    <w:rsid w:val="005C0237"/>
-    <w:pPr>
-      <w:spacing w:after="160" w:line="259" w:lineRule="auto"/>
-    </w:pPr>
-  </w:style>
-  <w:style w:type="character" w:default="1" w:styleId="DefaultParagraphFont">
-    <w:name w:val="Default Paragraph Font"/>
-    <w:uiPriority w:val="1"/>
-    <w:semiHidden/>
-    <w:unhideWhenUsed/>
-  </w:style>
-  <w:style w:type="table" w:default="1" w:styleId="TableNormal">
-    <w:name w:val="Normal Table"/>
-    <w:uiPriority w:val="99"/>
-    <w:semiHidden/>
-    <w:unhideWhenUsed/>
-    <w:tblPr>
-      <w:tblInd w:w="0" w:type="dxa"/>
-      <w:tblCellMar>
-        <w:top w:w="0" w:type="dxa"/>
-        <w:left w:w="108" w:type="dxa"/>
-        <w:bottom w:w="0" w:type="dxa"/>
-        <w:right w:w="108" w:type="dxa"/>
-      </w:tblCellMar>
-    </w:tblPr>
-  </w:style>
-  <w:style w:type="numbering" w:default="1" w:styleId="NoList">
-    <w:name w:val="No List"/>
-    <w:uiPriority w:val="99"/>
-    <w:semiHidden/>
-    <w:unhideWhenUsed/>
-  </w:style>
-  <w:style w:type="paragraph" w:customStyle="1" w:styleId="Normal1">
-    <w:name w:val="Normal1"/>
-    <w:rsid w:val="005C0237"/>
-    <w:pPr>
-      <w:widowControl w:val="0"/>
-      <w:spacing w:after="160" w:line="259" w:lineRule="auto"/>
-    </w:pPr>
-    <w:rPr>
-      <w:rFonts w:ascii="Calibri" w:eastAsia="Calibri" w:hAnsi="Calibri" w:cs="Calibri"/>
-      <w:color w:val="000000"/>
-    </w:rPr>
-  </w:style>
-  <w:style w:type="paragraph" w:styleId="BalloonText">
-    <w:name w:val="Balloon Text"/>
-    <w:basedOn w:val="Normal"/>
-    <w:link w:val="BalloonTextChar"/>
-    <w:uiPriority w:val="99"/>
-    <w:semiHidden/>
-    <w:unhideWhenUsed/>
-    <w:rsid w:val="005C0237"/>
-    <w:pPr>
-      <w:spacing w:after="0" w:line="240" w:lineRule="auto"/>
-    </w:pPr>
-    <w:rPr>
-      <w:rFonts w:ascii="Tahoma" w:hAnsi="Tahoma" w:cs="Tahoma"/>
-      <w:sz w:val="16"/>
-      <w:szCs w:val="16"/>
-    </w:rPr>
-  </w:style>
-  <w:style w:type="character" w:customStyle="1" w:styleId="BalloonTextChar">
-    <w:name w:val="Balloon Text Char"/>
-    <w:basedOn w:val="DefaultParagraphFont"/>
-    <w:link w:val="BalloonText"/>
-    <w:uiPriority w:val="99"/>
-    <w:semiHidden/>
-    <w:rsid w:val="005C0237"/>
-    <w:rPr>
-      <w:rFonts w:ascii="Tahoma" w:hAnsi="Tahoma" w:cs="Tahoma"/>
-      <w:sz w:val="16"/>
-      <w:szCs w:val="16"/>
-    </w:rPr>
-  </w:style>
-  <w:style w:type="character" w:styleId="Hyperlink">
-    <w:name w:val="Hyperlink"/>
-    <w:basedOn w:val="DefaultParagraphFont"/>
-    <w:uiPriority w:val="99"/>
-    <w:unhideWhenUsed/>
-    <w:rsid w:val="005C0237"/>
-    <w:rPr>
-      <w:color w:val="0000FF" w:themeColor="hyperlink"/>
-      <w:u w:val="single"/>
-    </w:rPr>
-  </w:style>
-</w:styles>
-</file>
-
-<file path=word/stylesWithEffects.xml><?xml version="1.0" encoding="utf-8"?>
-<w:styles xmlns:wpc="http://schemas.microsoft.com/office/word/2010/wordprocessingCanvas" xmlns:mo="http://schemas.microsoft.com/office/mac/office/2008/main" xmlns:mc="http://schemas.openxmlformats.org/markup-compatibility/2006" xmlns:mv="urn:schemas-microsoft-com:mac:vml" xmlns:o="urn:schemas-microsoft-com:office:office" xmlns:r="http://schemas.openxmlformats.org/officeDocument/2006/relationships" xmlns:m="http://schemas.openxmlformats.org/officeDocument/2006/math" xmlns:v="urn:schemas-microsoft-com:vml" xmlns:wp14="http://schemas.microsoft.com/office/word/2010/wordprocessingDrawing" xmlns:wp="http://schemas.openxmlformats.org/drawingml/2006/wordprocessingDrawing" xmlns:w10="urn:schemas-microsoft-com:office:word" xmlns:w="http://schemas.openxmlformats.org/wordprocessingml/2006/main" xmlns:w14="http://schemas.microsoft.com/office/word/2010/wordml" xmlns:wpg="http://schemas.microsoft.com/office/word/2010/wordprocessingGroup" xmlns:wpi="http://schemas.microsoft.com/office/word/2010/wordprocessingInk" xmlns:wne="http://schemas.microsoft.com/office/word/2006/wordml" xmlns:wps="http://schemas.microsoft.com/office/word/2010/wordprocessingShape" mc:Ignorable="w14 wp14">
-  <w:docDefaults>
-    <w:rPrDefault>
-      <w:rPr>
-        <w:rFonts w:asciiTheme="minorHAnsi" w:eastAsiaTheme="minorHAnsi" w:hAnsiTheme="minorHAnsi" w:cstheme="minorBidi"/>
-        <w:sz w:val="22"/>
-        <w:szCs w:val="22"/>
-        <w:lang w:val="en-US" w:eastAsia="en-US" w:bidi="ar-SA"/>
-      </w:rPr>
-    </w:rPrDefault>
-    <w:pPrDefault>
-      <w:pPr>
-        <w:spacing w:after="200" w:line="276" w:lineRule="auto"/>
-      </w:pPr>
-    </w:pPrDefault>
-  </w:docDefaults>
-  <w:latentStyles w:defLockedState="0" w:defUIPriority="99" w:defSemiHidden="1" w:defUnhideWhenUsed="1" w:defQFormat="0" w:count="276">
-    <w:lsdException w:name="Normal" w:semiHidden="0" w:uiPriority="0" w:unhideWhenUsed="0" w:qFormat="1"/>
-    <w:lsdException w:name="heading 1" w:semiHidden="0" w:uiPriority="9" w:unhideWhenUsed="0" w:qFormat="1"/>
-    <w:lsdException w:name="heading 2" w:uiPriority="9" w:qFormat="1"/>
-    <w:lsdException w:name="heading 3" w:uiPriority="9" w:qFormat="1"/>
-    <w:lsdException w:name="heading 4" w:uiPriority="9" w:qFormat="1"/>
-    <w:lsdException w:name="heading 5" w:uiPriority="9" w:qFormat="1"/>
-    <w:lsdException w:name="heading 6" w:uiPriority="9" w:qFormat="1"/>
-    <w:lsdException w:name="heading 7" w:uiPriority="9" w:qFormat="1"/>
-    <w:lsdException w:name="heading 8" w:uiPriority="9" w:qFormat="1"/>
-    <w:lsdException w:name="heading 9" w:uiPriority="9" w:qFormat="1"/>
-    <w:lsdException w:name="toc 1" w:uiPriority="39"/>
-    <w:lsdException w:name="toc 2" w:uiPriority="39"/>
-    <w:lsdException w:name="toc 3" w:uiPriority="39"/>
-    <w:lsdException w:name="toc 4" w:uiPriority="39"/>
-    <w:lsdException w:name="toc 5" w:uiPriority="39"/>
-    <w:lsdException w:name="toc 6" w:uiPriority="39"/>
-    <w:lsdException w:name="toc 7" w:uiPriority="39"/>
-    <w:lsdException w:name="toc 8" w:uiPriority="39"/>
-    <w:lsdException w:name="toc 9" w:uiPriority="39"/>
-    <w:lsdException w:name="caption" w:uiPriority="35" w:qFormat="1"/>
-    <w:lsdException w:name="Title" w:semiHidden="0" w:uiPriority="10" w:unhideWhenUsed="0" w:qFormat="1"/>
-    <w:lsdException w:name="Default Paragraph Font" w:uiPriority="1"/>
-    <w:lsdException w:name="Subtitle" w:semiHidden="0" w:uiPriority="11" w:unhideWhenUsed="0" w:qFormat="1"/>
-    <w:lsdException w:name="Strong" w:semiHidden="0" w:uiPriority="22" w:unhideWhenUsed="0" w:qFormat="1"/>
-    <w:lsdException w:name="Emphasis" w:semiHidden="0" w:uiPriority="20" w:unhideWhenUsed="0" w:qFormat="1"/>
-    <w:lsdException w:name="Table Grid" w:uiPriority="59"/>
-    <w:lsdException w:name="Placeholder Text" w:unhideWhenUsed="0"/>
-    <w:lsdException w:name="No Spacing" w:semiHidden="0" w:uiPriority="1" w:unhideWhenUsed="0" w:qFormat="1"/>
-    <w:lsdException w:name="Light Shading" w:semiHidden="0" w:uiPriority="60" w:unhideWhenUsed="0"/>
-    <w:lsdException w:name="Light List" w:semiHidden="0" w:uiPriority="61" w:unhideWhenUsed="0"/>
-    <w:lsdException w:name="Light Grid" w:semiHidden="0" w:uiPriority="62" w:unhideWhenUsed="0"/>
-    <w:lsdException w:name="Medium Shading 1" w:semiHidden="0" w:uiPriority="63" w:unhideWhenUsed="0"/>
-    <w:lsdException w:name="Medium Shading 2" w:semiHidden="0" w:uiPriority="64" w:unhideWhenUsed="0"/>
-    <w:lsdException w:name="Medium List 1" w:semiHidden="0" w:uiPriority="65" w:unhideWhenUsed="0"/>
-    <w:lsdException w:name="Medium List 2" w:semiHidden="0" w:uiPriority="66" w:unhideWhenUsed="0"/>
-    <w:lsdException w:name="Medium Grid 1" w:semiHidden="0" w:uiPriority="67" w:unhideWhenUsed="0"/>
-    <w:lsdException w:name="Medium Grid 2" w:semiHidden="0" w:uiPriority="68" w:unhideWhenUsed="0"/>
-    <w:lsdException w:name="Medium Grid 3" w:semiHidden="0" w:uiPriority="69" w:unhideWhenUsed="0"/>
-    <w:lsdException w:name="Dark List" w:semiHidden="0" w:uiPriority="70" w:unhideWhenUsed="0"/>
-    <w:lsdException w:name="Colorful Shading" w:semiHidden="0" w:uiPriority="71" w:unhideWhenUsed="0"/>
-    <w:lsdException w:name="Colorful List" w:semiHidden="0" w:uiPriority="72" w:unhideWhenUsed="0"/>
-    <w:lsdException w:name="Colorful Grid" w:semiHidden="0" w:uiPriority="73" w:unhideWhenUsed="0"/>
-    <w:lsdException w:name="Light Shading Accent 1" w:semiHidden="0" w:uiPriority="60" w:unhideWhenUsed="0"/>
-    <w:lsdException w:name="Light List Accent 1" w:semiHidden="0" w:uiPriority="61" w:unhideWhenUsed="0"/>
-    <w:lsdException w:name="Light Grid Accent 1" w:semiHidden="0" w:uiPriority="62" w:unhideWhenUsed="0"/>
-    <w:lsdException w:name="Medium Shading 1 Accent 1" w:semiHidden="0" w:uiPriority="63" w:unhideWhenUsed="0"/>
-    <w:lsdException w:name="Medium Shading 2 Accent 1" w:semiHidden="0" w:uiPriority="64" w:unhideWhenUsed="0"/>
-    <w:lsdException w:name="Medium List 1 Accent 1" w:semiHidden="0" w:uiPriority="65" w:unhideWhenUsed="0"/>
-    <w:lsdException w:name="Revision" w:unhideWhenUsed="0"/>
-    <w:lsdException w:name="List Paragraph" w:semiHidden="0" w:uiPriority="34" w:unhideWhenUsed="0" w:qFormat="1"/>
-    <w:lsdException w:name="Quote" w:semiHidden="0" w:uiPriority="29" w:unhideWhenUsed="0" w:qFormat="1"/>
-    <w:lsdException w:name="Intense Quote" w:semiHidden="0" w:uiPriority="30" w:unhideWhenUsed="0" w:qFormat="1"/>
-    <w:lsdException w:name="Medium List 2 Accent 1" w:semiHidden="0" w:uiPriority="66" w:unhideWhenUsed="0"/>
-    <w:lsdException w:name="Medium Grid 1 Accent 1" w:semiHidden="0" w:uiPriority="67" w:unhideWhenUsed="0"/>
-    <w:lsdException w:name="Medium Grid 2 Accent 1" w:semiHidden="0" w:uiPriority="68" w:unhideWhenUsed="0"/>
-    <w:lsdException w:name="Medium Grid 3 Accent 1" w:semiHidden="0" w:uiPriority="69" w:unhideWhenUsed="0"/>
-    <w:lsdException w:name="Dark List Accent 1" w:semiHidden="0" w:uiPriority="70" w:unhideWhenUsed="0"/>
-    <w:lsdException w:name="Colorful Shading Accent 1" w:semiHidden="0" w:uiPriority="71" w:unhideWhenUsed="0"/>
-    <w:lsdException w:name="Colorful List Accent 1" w:semiHidden="0" w:uiPriority="72" w:unhideWhenUsed="0"/>
-    <w:lsdException w:name="Colorful Grid Accent 1" w:semiHidden="0" w:uiPriority="73" w:unhideWhenUsed="0"/>
-    <w:lsdException w:name="Light Shading Accent 2" w:semiHidden="0" w:uiPriority="60" w:unhideWhenUsed="0"/>
-    <w:lsdException w:name="Light List Accent 2" w:semiHidden="0" w:uiPriority="61" w:unhideWhenUsed="0"/>
-    <w:lsdException w:name="Light Grid Accent 2" w:semiHidden="0" w:uiPriority="62" w:unhideWhenUsed="0"/>
-    <w:lsdException w:name="Medium Shading 1 Accent 2" w:semiHidden="0" w:uiPriority="63" w:unhideWhenUsed="0"/>
-    <w:lsdException w:name="Medium Shading 2 Accent 2" w:semiHidden="0" w:uiPriority="64" w:unhideWhenUsed="0"/>
-    <w:lsdException w:name="Medium List 1 Accent 2" w:semiHidden="0" w:uiPriority="65" w:unhideWhenUsed="0"/>
-    <w:lsdException w:name="Medium List 2 Accent 2" w:semiHidden="0" w:uiPriority="66" w:unhideWhenUsed="0"/>
-    <w:lsdException w:name="Medium Grid 1 Accent 2" w:semiHidden="0" w:uiPriority="67" w:unhideWhenUsed="0"/>
-    <w:lsdException w:name="Medium Grid 2 Accent 2" w:semiHidden="0" w:uiPriority="68" w:unhideWhenUsed="0"/>
-    <w:lsdException w:name="Medium Grid 3 Accent 2" w:semiHidden="0" w:uiPriority="69" w:unhideWhenUsed="0"/>
-    <w:lsdException w:name="Dark List Accent 2" w:semiHidden="0" w:uiPriority="70" w:unhideWhenUsed="0"/>
-    <w:lsdException w:name="Colorful Shading Accent 2" w:semiHidden="0" w:uiPriority="71" w:unhideWhenUsed="0"/>
-    <w:lsdException w:name="Colorful List Accent 2" w:semiHidden="0" w:uiPriority="72" w:unhideWhenUsed="0"/>
-    <w:lsdException w:name="Colorful Grid Accent 2" w:semiHidden="0" w:uiPriority="73" w:unhideWhenUsed="0"/>
-    <w:lsdException w:name="Light Shading Accent 3" w:semiHidden="0" w:uiPriority="60" w:unhideWhenUsed="0"/>
-    <w:lsdException w:name="Light List Accent 3" w:semiHidden="0" w:uiPriority="61" w:unhideWhenUsed="0"/>
-    <w:lsdException w:name="Light Grid Accent 3" w:semiHidden="0" w:uiPriority="62" w:unhideWhenUsed="0"/>
-    <w:lsdException w:name="Medium Shading 1 Accent 3" w:semiHidden="0" w:uiPriority="63" w:unhideWhenUsed="0"/>
-    <w:lsdException w:name="Medium Shading 2 Accent 3" w:semiHidden="0" w:uiPriority="64" w:unhideWhenUsed="0"/>
-    <w:lsdException w:name="Medium List 1 Accent 3" w:semiHidden="0" w:uiPriority="65" w:unhideWhenUsed="0"/>
-    <w:lsdException w:name="Medium List 2 Accent 3" w:semiHidden="0" w:uiPriority="66" w:unhideWhenUsed="0"/>
-    <w:lsdException w:name="Medium Grid 1 Accent 3" w:semiHidden="0" w:uiPriority="67" w:unhideWhenUsed="0"/>
-    <w:lsdException w:name="Medium Grid 2 Accent 3" w:semiHidden="0" w:uiPriority="68" w:unhideWhenUsed="0"/>
-    <w:lsdException w:name="Medium Grid 3 Accent 3" w:semiHidden="0" w:uiPriority="69" w:unhideWhenUsed="0"/>
-    <w:lsdException w:name="Dark List Accent 3" w:semiHidden="0" w:uiPriority="70" w:unhideWhenUsed="0"/>
-    <w:lsdException w:name="Colorful Shading Accent 3" w:semiHidden="0" w:uiPriority="71" w:unhideWhenUsed="0"/>
-    <w:lsdException w:name="Colorful List Accent 3" w:semiHidden="0" w:uiPriority="72" w:unhideWhenUsed="0"/>
-    <w:lsdException w:name="Colorful Grid Accent 3" w:semiHidden="0" w:uiPriority="73" w:unhideWhenUsed="0"/>
-    <w:lsdException w:name="Light Shading Accent 4" w:semiHidden="0" w:uiPriority="60" w:unhideWhenUsed="0"/>
-    <w:lsdException w:name="Light List Accent 4" w:semiHidden="0" w:uiPriority="61" w:unhideWhenUsed="0"/>
-    <w:lsdException w:name="Light Grid Accent 4" w:semiHidden="0" w:uiPriority="62" w:unhideWhenUsed="0"/>
-    <w:lsdException w:name="Medium Shading 1 Accent 4" w:semiHidden="0" w:uiPriority="63" w:unhideWhenUsed="0"/>
-    <w:lsdException w:name="Medium Shading 2 Accent 4" w:semiHidden="0" w:uiPriority="64" w:unhideWhenUsed="0"/>
-    <w:lsdException w:name="Medium List 1 Accent 4" w:semiHidden="0" w:uiPriority="65" w:unhideWhenUsed="0"/>
-    <w:lsdException w:name="Medium List 2 Accent 4" w:semiHidden="0" w:uiPriority="66" w:unhideWhenUsed="0"/>
-    <w:lsdException w:name="Medium Grid 1 Accent 4" w:semiHidden="0" w:uiPriority="67" w:unhideWhenUsed="0"/>
-    <w:lsdException w:name="Medium Grid 2 Accent 4" w:semiHidden="0" w:uiPriority="68" w:unhideWhenUsed="0"/>
-    <w:lsdException w:name="Medium Grid 3 Accent 4" w:semiHidden="0" w:uiPriority="69" w:unhideWhenUsed="0"/>
-    <w:lsdException w:name="Dark List Accent 4" w:semiHidden="0" w:uiPriority="70" w:unhideWhenUsed="0"/>
-    <w:lsdException w:name="Colorful Shading Accent 4" w:semiHidden="0" w:uiPriority="71" w:unhideWhenUsed="0"/>
-    <w:lsdException w:name="Colorful List Accent 4" w:semiHidden="0" w:uiPriority="72" w:unhideWhenUsed="0"/>
-    <w:lsdException w:name="Colorful Grid Accent 4" w:semiHidden="0" w:uiPriority="73" w:unhideWhenUsed="0"/>
-    <w:lsdException w:name="Light Shading Accent 5" w:semiHidden="0" w:uiPriority="60" w:unhideWhenUsed="0"/>
-    <w:lsdException w:name="Light List Accent 5" w:semiHidden="0" w:uiPriority="61" w:unhideWhenUsed="0"/>
-    <w:lsdException w:name="Light Grid Accent 5" w:semiHidden="0" w:uiPriority="62" w:unhideWhenUsed="0"/>
-    <w:lsdException w:name="Medium Shading 1 Accent 5" w:semiHidden="0" w:uiPriority="63" w:unhideWhenUsed="0"/>
-    <w:lsdException w:name="Medium Shading 2 Accent 5" w:semiHidden="0" w:uiPriority="64" w:unhideWhenUsed="0"/>
-    <w:lsdException w:name="Medium List 1 Accent 5" w:semiHidden="0" w:uiPriority="65" w:unhideWhenUsed="0"/>
-    <w:lsdException w:name="Medium List 2 Accent 5" w:semiHidden="0" w:uiPriority="66" w:unhideWhenUsed="0"/>
-    <w:lsdException w:name="Medium Grid 1 Accent 5" w:semiHidden="0" w:uiPriority="67" w:unhideWhenUsed="0"/>
-    <w:lsdException w:name="Medium Grid 2 Accent 5" w:semiHidden="0" w:uiPriority="68" w:unhideWhenUsed="0"/>
-    <w:lsdException w:name="Medium Grid 3 Accent 5" w:semiHidden="0" w:uiPriority="69" w:unhideWhenUsed="0"/>
-    <w:lsdException w:name="Dark List Accent 5" w:semiHidden="0" w:uiPriority="70" w:unhideWhenUsed="0"/>
-    <w:lsdException w:name="Colorful Shading Accent 5" w:semiHidden="0" w:uiPriority="71" w:unhideWhenUsed="0"/>
-    <w:lsdException w:name="Colorful List Accent 5" w:semiHidden="0" w:uiPriority="72" w:unhideWhenUsed="0"/>
-    <w:lsdException w:name="Colorful Grid Accent 5" w:semiHidden="0" w:uiPriority="73" w:unhideWhenUsed="0"/>
-    <w:lsdException w:name="Light Shading Accent 6" w:semiHidden="0" w:uiPriority="60" w:unhideWhenUsed="0"/>
-    <w:lsdException w:name="Light List Accent 6" w:semiHidden="0" w:uiPriority="61" w:unhideWhenUsed="0"/>
-    <w:lsdException w:name="Light Grid Accent 6" w:semiHidden="0" w:uiPriority="62" w:unhideWhenUsed="0"/>
-    <w:lsdException w:name="Medium Shading 1 Accent 6" w:semiHidden="0" w:uiPriority="63" w:unhideWhenUsed="0"/>
-    <w:lsdException w:name="Medium Shading 2 Accent 6" w:semiHidden="0" w:uiPriority="64" w:unhideWhenUsed="0"/>
-    <w:lsdException w:name="Medium List 1 Accent 6" w:semiHidden="0" w:uiPriority="65" w:unhideWhenUsed="0"/>
-    <w:lsdException w:name="Medium List 2 Accent 6" w:semiHidden="0" w:uiPriority="66" w:unhideWhenUsed="0"/>
-    <w:lsdException w:name="Medium Grid 1 Accent 6" w:semiHidden="0" w:uiPriority="67" w:unhideWhenUsed="0"/>
-    <w:lsdException w:name="Medium Grid 2 Accent 6" w:semiHidden="0" w:uiPriority="68" w:unhideWhenUsed="0"/>
-    <w:lsdException w:name="Medium Grid 3 Accent 6" w:semiHidden="0" w:uiPriority="69" w:unhideWhenUsed="0"/>
-    <w:lsdException w:name="Dark List Accent 6" w:semiHidden="0" w:uiPriority="70" w:unhideWhenUsed="0"/>
-    <w:lsdException w:name="Colorful Shading Accent 6" w:semiHidden="0" w:uiPriority="71" w:unhideWhenUsed="0"/>
-    <w:lsdException w:name="Colorful List Accent 6" w:semiHidden="0" w:uiPriority="72" w:unhideWhenUsed="0"/>
-    <w:lsdException w:name="Colorful Grid Accent 6" w:semiHidden="0" w:uiPriority="73" w:unhideWhenUsed="0"/>
-    <w:lsdException w:name="Subtle Emphasis" w:semiHidden="0" w:uiPriority="19" w:unhideWhenUsed="0" w:qFormat="1"/>
-    <w:lsdException w:name="Intense Emphasis" w:semiHidden="0" w:uiPriority="21" w:unhideWhenUsed="0" w:qFormat="1"/>
-    <w:lsdException w:name="Subtle Reference" w:semiHidden="0" w:uiPriority="31" w:unhideWhenUsed="0" w:qFormat="1"/>
-    <w:lsdException w:name="Intense Reference" w:semiHidden="0" w:uiPriority="32" w:unhideWhenUsed="0" w:qFormat="1"/>
-    <w:lsdException w:name="Book Title" w:semiHidden="0" w:uiPriority="33" w:unhideWhenUsed="0" w:qFormat="1"/>
-    <w:lsdException w:name="Bibliography" w:uiPriority="37"/>
-    <w:lsdException w:name="TOC Heading" w:uiPriority="39" w:qFormat="1"/>
+    <w:lsdException w:name="Table Theme" w:semiHidden="1" w:unhideWhenUsed="1"/>
+    <w:lsdException w:name="Placeholder Text" w:semiHidden="1"/>
+    <w:lsdException w:name="No Spacing" w:uiPriority="1" w:qFormat="1"/>
+    <w:lsdException w:name="Light Shading" w:uiPriority="60"/>
+    <w:lsdException w:name="Light List" w:uiPriority="61"/>
+    <w:lsdException w:name="Light Grid" w:uiPriority="62"/>
+    <w:lsdException w:name="Medium Shading 1" w:uiPriority="63"/>
+    <w:lsdException w:name="Medium Shading 2" w:uiPriority="64"/>
+    <w:lsdException w:name="Medium List 1" w:uiPriority="65"/>
+    <w:lsdException w:name="Medium List 2" w:uiPriority="66"/>
+    <w:lsdException w:name="Medium Grid 1" w:uiPriority="67"/>
+    <w:lsdException w:name="Medium Grid 2" w:uiPriority="68"/>
+    <w:lsdException w:name="Medium Grid 3" w:uiPriority="69"/>
+    <w:lsdException w:name="Dark List" w:uiPriority="70"/>
+    <w:lsdException w:name="Colorful Shading" w:uiPriority="71"/>
+    <w:lsdException w:name="Colorful List" w:uiPriority="72"/>
+    <w:lsdException w:name="Colorful Grid" w:uiPriority="73"/>
+    <w:lsdException w:name="Light Shading Accent 1" w:uiPriority="60"/>
+    <w:lsdException w:name="Light List Accent 1" w:uiPriority="61"/>
+    <w:lsdException w:name="Light Grid Accent 1" w:uiPriority="62"/>
+    <w:lsdException w:name="Medium Shading 1 Accent 1" w:uiPriority="63"/>
+    <w:lsdException w:name="Medium Shading 2 Accent 1" w:uiPriority="64"/>
+    <w:lsdException w:name="Medium List 1 Accent 1" w:uiPriority="65"/>
+    <w:lsdException w:name="Revision" w:semiHidden="1"/>
+    <w:lsdException w:name="List Paragraph" w:uiPriority="34" w:qFormat="1"/>
+    <w:lsdException w:name="Quote" w:uiPriority="29" w:qFormat="1"/>
+    <w:lsdException w:name="Intense Quote" w:uiPriority="30" w:qFormat="1"/>
+    <w:lsdException w:name="Medium List 2 Accent 1" w:uiPriority="66"/>
+    <w:lsdException w:name="Medium Grid 1 Accent 1" w:uiPriority="67"/>
+    <w:lsdException w:name="Medium Grid 2 Accent 1" w:uiPriority="68"/>
+    <w:lsdException w:name="Medium Grid 3 Accent 1" w:uiPriority="69"/>
+    <w:lsdException w:name="Dark List Accent 1" w:uiPriority="70"/>
+    <w:lsdException w:name="Colorful Shading Accent 1" w:uiPriority="71"/>
+    <w:lsdException w:name="Colorful List Accent 1" w:uiPriority="72"/>
+    <w:lsdException w:name="Colorful Grid Accent 1" w:uiPriority="73"/>
+    <w:lsdException w:name="Light Shading Accent 2" w:uiPriority="60"/>
+    <w:lsdException w:name="Light List Accent 2" w:uiPriority="61"/>
+    <w:lsdException w:name="Light Grid Accent 2" w:uiPriority="62"/>
+    <w:lsdException w:name="Medium Shading 1 Accent 2" w:uiPriority="63"/>
+    <w:lsdException w:name="Medium Shading 2 Accent 2" w:uiPriority="64"/>
+    <w:lsdException w:name="Medium List 1 Accent 2" w:uiPriority="65"/>
+    <w:lsdException w:name="Medium List 2 Accent 2" w:uiPriority="66"/>
+    <w:lsdException w:name="Medium Grid 1 Accent 2" w:uiPriority="67"/>
+    <w:lsdException w:name="Medium Grid 2 Accent 2" w:uiPriority="68"/>
+    <w:lsdException w:name="Medium Grid 3 Accent 2" w:uiPriority="69"/>
+    <w:lsdException w:name="Dark List Accent 2" w:uiPriority="70"/>
+    <w:lsdException w:name="Colorful Shading Accent 2" w:uiPriority="71"/>
+    <w:lsdException w:name="Colorful List Accent 2" w:uiPriority="72"/>
+    <w:lsdException w:name="Colorful Grid Accent 2" w:uiPriority="73"/>
+    <w:lsdException w:name="Light Shading Accent 3" w:uiPriority="60"/>
+    <w:lsdException w:name="Light List Accent 3" w:uiPriority="61"/>
+    <w:lsdException w:name="Light Grid Accent 3" w:uiPriority="62"/>
+    <w:lsdException w:name="Medium Shading 1 Accent 3" w:uiPriority="63"/>
+    <w:lsdException w:name="Medium Shading 2 Accent 3" w:uiPriority="64"/>
+    <w:lsdException w:name="Medium List 1 Accent 3" w:uiPriority="65"/>
+    <w:lsdException w:name="Medium List 2 Accent 3" w:uiPriority="66"/>
+    <w:lsdException w:name="Medium Grid 1 Accent 3" w:uiPriority="67"/>
+    <w:lsdException w:name="Medium Grid 2 Accent 3" w:uiPriority="68"/>
+    <w:lsdException w:name="Medium Grid 3 Accent 3" w:uiPriority="69"/>
+    <w:lsdException w:name="Dark List Accent 3" w:uiPriority="70"/>
+    <w:lsdException w:name="Colorful Shading Accent 3" w:uiPriority="71"/>
+    <w:lsdException w:name="Colorful List Accent 3" w:uiPriority="72"/>
+    <w:lsdException w:name="Colorful Grid Accent 3" w:uiPriority="73"/>
+    <w:lsdException w:name="Light Shading Accent 4" w:uiPriority="60"/>
+    <w:lsdException w:name="Light List Accent 4" w:uiPriority="61"/>
+    <w:lsdException w:name="Light Grid Accent 4" w:uiPriority="62"/>
+    <w:lsdException w:name="Medium Shading 1 Accent 4" w:uiPriority="63"/>
+    <w:lsdException w:name="Medium Shading 2 Accent 4" w:uiPriority="64"/>
+    <w:lsdException w:name="Medium List 1 Accent 4" w:uiPriority="65"/>
+    <w:lsdException w:name="Medium List 2 Accent 4" w:uiPriority="66"/>
+    <w:lsdException w:name="Medium Grid 1 Accent 4" w:uiPriority="67"/>
+    <w:lsdException w:name="Medium Grid 2 Accent 4" w:uiPriority="68"/>
+    <w:lsdException w:name="Medium Grid 3 Accent 4" w:uiPriority="69"/>
+    <w:lsdException w:name="Dark List Accent 4" w:uiPriority="70"/>
+    <w:lsdException w:name="Colorful Shading Accent 4" w:uiPriority="71"/>
+    <w:lsdException w:name="Colorful List Accent 4" w:uiPriority="72"/>
+    <w:lsdException w:name="Colorful Grid Accent 4" w:uiPriority="73"/>
+    <w:lsdException w:name="Light Shading Accent 5" w:uiPriority="60"/>
+    <w:lsdException w:name="Light List Accent 5" w:uiPriority="61"/>
+    <w:lsdException w:name="Light Grid Accent 5" w:uiPriority="62"/>
+    <w:lsdException w:name="Medium Shading 1 Accent 5" w:uiPriority="63"/>
+    <w:lsdException w:name="Medium Shading 2 Accent 5" w:uiPriority="64"/>
+    <w:lsdException w:name="Medium List 1 Accent 5" w:uiPriority="65"/>
+    <w:lsdException w:name="Medium List 2 Accent 5" w:uiPriority="66"/>
+    <w:lsdException w:name="Medium Grid 1 Accent 5" w:uiPriority="67"/>
+    <w:lsdException w:name="Medium Grid 2 Accent 5" w:uiPriority="68"/>
+    <w:lsdException w:name="Medium Grid 3 Accent 5" w:uiPriority="69"/>
+    <w:lsdException w:name="Dark List Accent 5" w:uiPriority="70"/>
+    <w:lsdException w:name="Colorful Shading Accent 5" w:uiPriority="71"/>
+    <w:lsdException w:name="Colorful List Accent 5" w:uiPriority="72"/>
+    <w:lsdException w:name="Colorful Grid Accent 5" w:uiPriority="73"/>
+    <w:lsdException w:name="Light Shading Accent 6" w:uiPriority="60"/>
+    <w:lsdException w:name="Light List Accent 6" w:uiPriority="61"/>
+    <w:lsdException w:name="Light Grid Accent 6" w:uiPriority="62"/>
+    <w:lsdException w:name="Medium Shading 1 Accent 6" w:uiPriority="63"/>
+    <w:lsdException w:name="Medium Shading 2 Accent 6" w:uiPriority="64"/>
+    <w:lsdException w:name="Medium List 1 Accent 6" w:uiPriority="65"/>
+    <w:lsdException w:name="Medium List 2 Accent 6" w:uiPriority="66"/>
+    <w:lsdException w:name="Medium Grid 1 Accent 6" w:uiPriority="67"/>
+    <w:lsdException w:name="Medium Grid 2 Accent 6" w:uiPriority="68"/>
+    <w:lsdException w:name="Medium Grid 3 Accent 6" w:uiPriority="69"/>
+    <w:lsdException w:name="Dark List Accent 6" w:uiPriority="70"/>
+    <w:lsdException w:name="Colorful Shading Accent 6" w:uiPriority="71"/>
+    <w:lsdException w:name="Colorful List Accent 6" w:uiPriority="72"/>
+    <w:lsdException w:name="Colorful Grid Accent 6" w:uiPriority="73"/>
+    <w:lsdException w:name="Subtle Emphasis" w:uiPriority="19" w:qFormat="1"/>
+    <w:lsdException w:name="Intense Emphasis" w:uiPriority="21" w:qFormat="1"/>
+    <w:lsdException w:name="Subtle Reference" w:uiPriority="31" w:qFormat="1"/>
+    <w:lsdException w:name="Intense Reference" w:uiPriority="32" w:qFormat="1"/>
+    <w:lsdException w:name="Book Title" w:uiPriority="33" w:qFormat="1"/>
+    <w:lsdException w:name="Bibliography" w:semiHidden="1" w:uiPriority="37" w:unhideWhenUsed="1"/>
+    <w:lsdException w:name="TOC Heading" w:semiHidden="1" w:uiPriority="39" w:unhideWhenUsed="1" w:qFormat="1"/>
+    <w:lsdException w:name="Grid Table 4" w:uiPriority="49"/>
+    <w:lsdException w:name="Grid Table 5 Dark" w:uiPriority="50"/>
+    <w:lsdException w:name="Grid Table 6 Colorful" w:uiPriority="51"/>
+    <w:lsdException w:name="Grid Table 7 Colorful" w:uiPriority="52"/>
+    <w:lsdException w:name="Grid Table 1 Light Accent 1" w:uiPriority="46"/>
+    <w:lsdException w:name="Grid Table 2 Accent 1" w:uiPriority="47"/>
+    <w:lsdException w:name="Grid Table 3 Accent 1" w:uiPriority="48"/>
+    <w:lsdException w:name="Grid Table 4 Accent 1" w:uiPriority="49"/>
+    <w:lsdException w:name="Grid Table 5 Dark Accent 1" w:uiPriority="50"/>
+    <w:lsdException w:name="Grid Table 6 Colorful Accent 1" w:uiPriority="51"/>
+    <w:lsdException w:name="Grid Table 7 Colorful Accent 1" w:uiPriority="52"/>
+    <w:lsdException w:name="Grid Table 1 Light Accent 2" w:uiPriority="46"/>
+    <w:lsdException w:name="Grid Table 2 Accent 2" w:uiPriority="47"/>
+    <w:lsdException w:name="Grid Table 3 Accent 2" w:uiPriority="48"/>
+    <w:lsdException w:name="Grid Table 4 Accent 2" w:uiPriority="49"/>
+    <w:lsdException w:name="Grid Table 5 Dark Accent 2" w:uiPriority="50"/>
+    <w:lsdException w:name="Grid Table 6 Colorful Accent 2" w:uiPriority="51"/>
+    <w:lsdException w:name="Grid Table 7 Colorful Accent 2" w:uiPriority="52"/>
+    <w:lsdException w:name="Grid Table 1 Light Accent 3" w:uiPriority="46"/>
+    <w:lsdException w:name="Grid Table 2 Accent 3" w:uiPriority="47"/>
+    <w:lsdException w:name="Grid Table 3 Accent 3" w:uiPriority="48"/>
+    <w:lsdException w:name="Grid Table 4 Accent 3" w:uiPriority="49"/>
+    <w:lsdException w:name="Grid Table 5 Dark Accent 3" w:uiPriority="50"/>
+    <w:lsdException w:name="Grid Table 6 Colorful Accent 3" w:uiPriority="51"/>
+    <w:lsdException w:name="Grid Table 7 Colorful Accent 3" w:uiPriority="52"/>
+    <w:lsdException w:name="Grid Table 1 Light Accent 4" w:uiPriority="46"/>
+    <w:lsdException w:name="Grid Table 2 Accent 4" w:uiPriority="47"/>
+    <w:lsdException w:name="Grid Table 3 Accent 4" w:uiPriority="48"/>
+    <w:lsdException w:name="Grid Table 4 Accent 4" w:uiPriority="49"/>
+    <w:lsdException w:name="Grid Table 5 Dark Accent 4" w:uiPriority="50"/>
+    <w:lsdException w:name="Grid Table 6 Colorful Accent 4" w:uiPriority="51"/>
+    <w:lsdException w:name="Grid Table 7 Colorful Accent 4" w:uiPriority="52"/>
+    <w:lsdException w:name="Grid Table 1 Light Accent 5" w:uiPriority="46"/>
+    <w:lsdException w:name="Grid Table 2 Accent 5" w:uiPriority="47"/>
+    <w:lsdException w:name="Grid Table 3 Accent 5" w:uiPriority="48"/>
+    <w:lsdException w:name="Grid Table 4 Accent 5" w:uiPriority="49"/>
+    <w:lsdException w:name="Grid Table 5 Dark Accent 5" w:uiPriority="50"/>
+    <w:lsdException w:name="Grid Table 6 Colorful Accent 5" w:uiPriority="51"/>
+    <w:lsdException w:name="Grid Table 7 Colorful Accent 5" w:uiPriority="52"/>
+    <w:lsdException w:name="Grid Table 1 Light Accent 6" w:uiPriority="46"/>
+    <w:lsdException w:name="Grid Table 2 Accent 6" w:uiPriority="47"/>
+    <w:lsdException w:name="Grid Table 3 Accent 6" w:uiPriority="48"/>
+    <w:lsdException w:name="Grid Table 4 Accent 6" w:uiPriority="49"/>
+    <w:lsdException w:name="Grid Table 5 Dark Accent 6" w:uiPriority="50"/>
+    <w:lsdException w:name="Grid Table 6 Colorful Accent 6" w:uiPriority="51"/>
+    <w:lsdException w:name="Grid Table 7 Colorful Accent 6" w:uiPriority="52"/>
+    <w:lsdException w:name="List Table 1 Light" w:uiPriority="46"/>
+    <w:lsdException w:name="List Table 2" w:uiPriority="47"/>
+    <w:lsdException w:name="List Table 3" w:uiPriority="48"/>
+    <w:lsdException w:name="List Table 4" w:uiPriority="49"/>
+    <w:lsdException w:name="List Table 5 Dark" w:uiPriority="50"/>
+    <w:lsdException w:name="List Table 6 Colorful" w:uiPriority="51"/>
+    <w:lsdException w:name="List Table 7 Colorful" w:uiPriority="52"/>
+    <w:lsdException w:name="List Table 1 Light Accent 1" w:uiPriority="46"/>
+    <w:lsdException w:name="List Table 2 Accent 1" w:uiPriority="47"/>
+    <w:lsdException w:name="List Table 3 Accent 1" w:uiPriority="48"/>
+    <w:lsdException w:name="List Table 4 Accent 1" w:uiPriority="49"/>
+    <w:lsdException w:name="List Table 5 Dark Accent 1" w:uiPriority="50"/>
+    <w:lsdException w:name="List Table 6 Colorful Accent 1" w:uiPriority="51"/>
+    <w:lsdException w:name="List Table 7 Colorful Accent 1" w:uiPriority="52"/>
+    <w:lsdException w:name="List Table 1 Light Accent 2" w:uiPriority="46"/>
+    <w:lsdException w:name="List Table 2 Accent 2" w:uiPriority="47"/>
+    <w:lsdException w:name="List Table 3 Accent 2" w:uiPriority="48"/>
+    <w:lsdException w:name="List Table 4 Accent 2" w:uiPriority="49"/>
+    <w:lsdException w:name="List Table 5 Dark Accent 2" w:uiPriority="50"/>
+    <w:lsdException w:name="List Table 6 Colorful Accent 2" w:uiPriority="51"/>
+    <w:lsdException w:name="List Table 7 Colorful Accent 2" w:uiPriority="52"/>
+    <w:lsdException w:name="List Table 1 Light Accent 3" w:uiPriority="46"/>
+    <w:lsdException w:name="List Table 2 Accent 3" w:uiPriority="47"/>
+    <w:lsdException w:name="List Table 3 Accent 3" w:uiPriority="48"/>
+    <w:lsdException w:name="List Table 4 Accent 3" w:uiPriority="49"/>
+    <w:lsdException w:name="List Table 5 Dark Accent 3" w:uiPriority="50"/>
+    <w:lsdException w:name="List Table 6 Colorful Accent 3" w:uiPriority="51"/>
+    <w:lsdException w:name="List Table 7 Colorful Accent 3" w:uiPriority="52"/>
+    <w:lsdException w:name="List Table 1 Light Accent 4" w:uiPriority="46"/>
+    <w:lsdException w:name="List Table 2 Accent 4" w:uiPriority="47"/>
+    <w:lsdException w:name="List Table 3 Accent 4" w:uiPriority="48"/>
+    <w:lsdException w:name="List Table 4 Accent 4" w:uiPriority="49"/>
+    <w:lsdException w:name="List Table 5 Dark Accent 4" w:uiPriority="50"/>
+    <w:lsdException w:name="List Table 6 Colorful Accent 4" w:uiPriority="51"/>
+    <w:lsdException w:name="List Table 7 Colorful Accent 4" w:uiPriority="52"/>
+    <w:lsdException w:name="List Table 1 Light Accent 5" w:uiPriority="46"/>
+    <w:lsdException w:name="List Table 2 Accent 5" w:uiPriority="47"/>
+    <w:lsdException w:name="List Table 3 Accent 5" w:uiPriority="48"/>
+    <w:lsdException w:name="List Table 4 Accent 5" w:uiPriority="49"/>
+    <w:lsdException w:name="List Table 5 Dark Accent 5" w:uiPriority="50"/>
+    <w:lsdException w:name="List Table 6 Colorful Accent 5" w:uiPriority="51"/>
+    <w:lsdException w:name="List Table 7 Colorful Accent 5" w:uiPriority="52"/>
+    <w:lsdException w:name="List Table 1 Light Accent 6" w:uiPriority="46"/>
+    <w:lsdException w:name="List Table 2 Accent 6" w:uiPriority="47"/>
+    <w:lsdException w:name="List Table 3 Accent 6" w:uiPriority="48"/>
+    <w:lsdException w:name="List Table 4 Accent 6" w:uiPriority="49"/>
+    <w:lsdException w:name="List Table 5 Dark Accent 6" w:uiPriority="50"/>
+    <w:lsdException w:name="List Table 6 Colorful Accent 6" w:uiPriority="51"/>
+    <w:lsdException w:name="List Table 7 Colorful Accent 6" w:uiPriority="52"/>
   </w:latentStyles>
   <w:style w:type="paragraph" w:default="1" w:styleId="Normal">
     <w:name w:val="Normal"/>

</xml_diff>